<commit_message>
update storage structure file
</commit_message>
<xml_diff>
--- a/documentation/storageStructure.docx
+++ b/documentation/storageStructure.docx
@@ -4,7 +4,10 @@
   <w:body>
     <w:p>
       <w:r>
-        <w:t>Updated 4/29/21</w:t>
+        <w:t>Updated 5/11</w:t>
+      </w:r>
+      <w:r>
+        <w:t>/21</w:t>
       </w:r>
     </w:p>
     <w:p>
@@ -984,6 +987,30 @@
         </w:numPr>
       </w:pPr>
       <w:r>
+        <w:t>allExclusionPhase1.csv</w:t>
+      </w:r>
+    </w:p>
+    <w:p>
+      <w:pPr>
+        <w:pStyle w:val="ListParagraph"/>
+        <w:numPr>
+          <w:ilvl w:val="2"/>
+          <w:numId w:val="1"/>
+        </w:numPr>
+      </w:pPr>
+      <w:r>
+        <w:t>allExclusionPhase2.csv</w:t>
+      </w:r>
+    </w:p>
+    <w:p>
+      <w:pPr>
+        <w:pStyle w:val="ListParagraph"/>
+        <w:numPr>
+          <w:ilvl w:val="2"/>
+          <w:numId w:val="1"/>
+        </w:numPr>
+      </w:pPr>
+      <w:r>
         <w:rPr>
           <w:color w:val="FF0000"/>
         </w:rPr>
@@ -1264,6 +1291,26 @@
           <w:numId w:val="1"/>
         </w:numPr>
         <w:rPr>
+          <w:color w:val="000000" w:themeColor="text1"/>
+        </w:rPr>
+      </w:pPr>
+      <w:proofErr w:type="spellStart"/>
+      <w:r>
+        <w:rPr>
+          <w:color w:val="000000" w:themeColor="text1"/>
+        </w:rPr>
+        <w:t>combineExclusion.R</w:t>
+      </w:r>
+      <w:proofErr w:type="spellEnd"/>
+    </w:p>
+    <w:p>
+      <w:pPr>
+        <w:pStyle w:val="ListParagraph"/>
+        <w:numPr>
+          <w:ilvl w:val="1"/>
+          <w:numId w:val="1"/>
+        </w:numPr>
+        <w:rPr>
           <w:color w:val="FF0000"/>
         </w:rPr>
       </w:pPr>
@@ -1464,6 +1511,7 @@
         <w:rPr>
           <w:color w:val="000000" w:themeColor="text1"/>
         </w:rPr>
+        <w:lastRenderedPageBreak/>
         <w:t>storageStructure</w:t>
       </w:r>
       <w:r>
@@ -1572,7 +1620,6 @@
         <w:rPr>
           <w:color w:val="000000" w:themeColor="text1"/>
         </w:rPr>
-        <w:lastRenderedPageBreak/>
         <w:t>QualtricsPhase1_subID_notScored_ColumnInfo.csv</w:t>
       </w:r>
     </w:p>
@@ -1731,78 +1778,8 @@
       </w:r>
     </w:p>
     <w:p>
-      <w:pPr>
-        <w:rPr>
-          <w:b/>
-        </w:rPr>
-      </w:pPr>
-      <w:r>
-        <w:rPr>
-          <w:b/>
-        </w:rPr>
-        <w:t>Exclusions:</w:t>
-      </w:r>
-    </w:p>
-    <w:p>
-      <w:pPr>
-        <w:pStyle w:val="ListParagraph"/>
-        <w:numPr>
-          <w:ilvl w:val="0"/>
-          <w:numId w:val="8"/>
-        </w:numPr>
-      </w:pPr>
-      <w:r>
-        <w:t xml:space="preserve">Eventually, we want two </w:t>
-      </w:r>
-      <w:r>
-        <w:t>matrices</w:t>
-      </w:r>
-      <w:r>
-        <w:t xml:space="preserve"> (one for each phase)</w:t>
-      </w:r>
-      <w:r>
-        <w:t xml:space="preserve"> with </w:t>
-      </w:r>
-      <w:proofErr w:type="spellStart"/>
-      <w:r>
-        <w:t>subID</w:t>
-      </w:r>
-      <w:proofErr w:type="spellEnd"/>
-      <w:r>
-        <w:t xml:space="preserve">, day, phase, </w:t>
-      </w:r>
-      <w:proofErr w:type="spellStart"/>
-      <w:r>
-        <w:t>qualtrics</w:t>
-      </w:r>
-      <w:proofErr w:type="spellEnd"/>
-      <w:r>
-        <w:t xml:space="preserve"> keep, ax keep, </w:t>
-      </w:r>
-      <w:proofErr w:type="spellStart"/>
-      <w:r>
-        <w:t>rdm</w:t>
-      </w:r>
-      <w:proofErr w:type="spellEnd"/>
-      <w:r>
-        <w:t xml:space="preserve"> keep</w:t>
-      </w:r>
-    </w:p>
-    <w:p>
-      <w:pPr>
-        <w:pStyle w:val="ListParagraph"/>
-        <w:numPr>
-          <w:ilvl w:val="0"/>
-          <w:numId w:val="8"/>
-        </w:numPr>
-      </w:pPr>
       <w:bookmarkStart w:id="0" w:name="_GoBack"/>
       <w:bookmarkEnd w:id="0"/>
-      <w:r>
-        <w:t>No one has actually been excluded yet (even though we know who we are excluding in RDM and Qualtrics data)</w:t>
-      </w:r>
-    </w:p>
-    <w:p>
       <w:r>
         <w:t>Combine scored Qualtrics data to AX and RDM datasets</w:t>
       </w:r>

</xml_diff>

<commit_message>
add gain and loss dataset names to file
</commit_message>
<xml_diff>
--- a/documentation/storageStructure.docx
+++ b/documentation/storageStructure.docx
@@ -4,13 +4,13 @@
   <w:body>
     <w:p>
       <w:r>
-        <w:t>Updated 5/13</w:t>
+        <w:t xml:space="preserve">Updated </w:t>
+      </w:r>
+      <w:r>
+        <w:t>6/25/21</w:t>
       </w:r>
       <w:bookmarkStart w:id="0" w:name="_GoBack"/>
       <w:bookmarkEnd w:id="0"/>
-      <w:r>
-        <w:t>/21</w:t>
-      </w:r>
     </w:p>
     <w:p>
       <w:r>
@@ -968,6 +968,30 @@
         <w:t>RDMallClean_Qualtrics.csv</w:t>
       </w:r>
     </w:p>
+    <w:p>
+      <w:pPr>
+        <w:pStyle w:val="ListParagraph"/>
+        <w:numPr>
+          <w:ilvl w:val="2"/>
+          <w:numId w:val="1"/>
+        </w:numPr>
+      </w:pPr>
+      <w:r>
+        <w:t>RDMallCleanLoss_Qualtrics.csv</w:t>
+      </w:r>
+    </w:p>
+    <w:p>
+      <w:pPr>
+        <w:pStyle w:val="ListParagraph"/>
+        <w:numPr>
+          <w:ilvl w:val="2"/>
+          <w:numId w:val="1"/>
+        </w:numPr>
+      </w:pPr>
+      <w:r>
+        <w:t>RDMallCleanGain_Qualtrics.csv</w:t>
+      </w:r>
+    </w:p>
     <w:p/>
     <w:p>
       <w:pPr>
@@ -978,7 +1002,13 @@
         </w:numPr>
       </w:pPr>
       <w:r>
-        <w:t>code</w:t>
+        <w:t>C</w:t>
+      </w:r>
+      <w:r>
+        <w:t>ode</w:t>
+      </w:r>
+      <w:r>
+        <w:t xml:space="preserve"> (preprocessing only)</w:t>
       </w:r>
     </w:p>
     <w:p>
@@ -1345,6 +1375,7 @@
         <w:rPr>
           <w:color w:val="000000" w:themeColor="text1"/>
         </w:rPr>
+        <w:lastRenderedPageBreak/>
         <w:t xml:space="preserve">RDMcleanDataColumnInfo.csv </w:t>
       </w:r>
       <w:r>
@@ -1393,7 +1424,6 @@
         <w:rPr>
           <w:color w:val="000000" w:themeColor="text1"/>
         </w:rPr>
-        <w:lastRenderedPageBreak/>
         <w:t>stateQuartiles.csv</w:t>
       </w:r>
     </w:p>

</xml_diff>

<commit_message>
save models as Rdata
complete!
</commit_message>
<xml_diff>
--- a/documentation/storageStructure.docx
+++ b/documentation/storageStructure.docx
@@ -9,34 +9,1017 @@
       <w:r>
         <w:t>6/25/21</w:t>
       </w:r>
+    </w:p>
+    <w:p>
+      <w:r>
+        <w:t>CAP Data storage and structure (S drive in cross-lab folder)</w:t>
+      </w:r>
+    </w:p>
+    <w:p>
+      <w:pPr>
+        <w:rPr>
+          <w:b/>
+        </w:rPr>
+      </w:pPr>
+    </w:p>
+    <w:p>
+      <w:pPr>
+        <w:rPr>
+          <w:b/>
+        </w:rPr>
+      </w:pPr>
+      <w:r>
+        <w:rPr>
+          <w:b/>
+        </w:rPr>
+        <w:t>CAP</w:t>
+      </w:r>
+    </w:p>
+    <w:p>
+      <w:pPr>
+        <w:pStyle w:val="ListParagraph"/>
+        <w:numPr>
+          <w:ilvl w:val="0"/>
+          <w:numId w:val="1"/>
+        </w:numPr>
+      </w:pPr>
+      <w:r>
+        <w:t>_CAP_info.rtf</w:t>
+      </w:r>
+    </w:p>
+    <w:p>
+      <w:pPr>
+        <w:pStyle w:val="ListParagraph"/>
+        <w:numPr>
+          <w:ilvl w:val="0"/>
+          <w:numId w:val="1"/>
+        </w:numPr>
+      </w:pPr>
+      <w:r>
+        <w:t>data</w:t>
+      </w:r>
+    </w:p>
+    <w:p>
+      <w:pPr>
+        <w:pStyle w:val="ListParagraph"/>
+        <w:numPr>
+          <w:ilvl w:val="1"/>
+          <w:numId w:val="1"/>
+        </w:numPr>
+      </w:pPr>
+      <w:r>
+        <w:t>rawData</w:t>
+      </w:r>
+    </w:p>
+    <w:p>
+      <w:pPr>
+        <w:pStyle w:val="ListParagraph"/>
+        <w:numPr>
+          <w:ilvl w:val="2"/>
+          <w:numId w:val="1"/>
+        </w:numPr>
+        <w:rPr>
+          <w:color w:val="000000" w:themeColor="text1"/>
+        </w:rPr>
+      </w:pPr>
+      <w:r>
+        <w:rPr>
+          <w:color w:val="000000" w:themeColor="text1"/>
+        </w:rPr>
+        <w:t>_rawData_info.rtf</w:t>
+      </w:r>
+    </w:p>
+    <w:p>
+      <w:pPr>
+        <w:pStyle w:val="ListParagraph"/>
+        <w:numPr>
+          <w:ilvl w:val="2"/>
+          <w:numId w:val="1"/>
+        </w:numPr>
+      </w:pPr>
+      <w:r>
+        <w:t>combinedRawData</w:t>
+      </w:r>
+    </w:p>
+    <w:p>
+      <w:pPr>
+        <w:pStyle w:val="ListParagraph"/>
+        <w:numPr>
+          <w:ilvl w:val="3"/>
+          <w:numId w:val="1"/>
+        </w:numPr>
+        <w:rPr>
+          <w:color w:val="000000" w:themeColor="text1"/>
+        </w:rPr>
+      </w:pPr>
+      <w:r>
+        <w:rPr>
+          <w:color w:val="000000" w:themeColor="text1"/>
+        </w:rPr>
+        <w:t>AXday (40 files)</w:t>
+      </w:r>
+    </w:p>
+    <w:p>
+      <w:pPr>
+        <w:pStyle w:val="ListParagraph"/>
+        <w:numPr>
+          <w:ilvl w:val="4"/>
+          <w:numId w:val="1"/>
+        </w:numPr>
+        <w:rPr>
+          <w:color w:val="000000" w:themeColor="text1"/>
+        </w:rPr>
+      </w:pPr>
+      <w:r>
+        <w:rPr>
+          <w:color w:val="000000" w:themeColor="text1"/>
+        </w:rPr>
+        <w:t>collateAXphase1day#</w:t>
+      </w:r>
+      <w:r>
+        <w:rPr>
+          <w:color w:val="000000" w:themeColor="text1"/>
+        </w:rPr>
+        <w:t>.csv</w:t>
+      </w:r>
+      <w:r>
+        <w:rPr>
+          <w:color w:val="000000" w:themeColor="text1"/>
+        </w:rPr>
+        <w:t xml:space="preserve"> </w:t>
+      </w:r>
+    </w:p>
+    <w:p>
+      <w:pPr>
+        <w:pStyle w:val="ListParagraph"/>
+        <w:numPr>
+          <w:ilvl w:val="4"/>
+          <w:numId w:val="1"/>
+        </w:numPr>
+        <w:rPr>
+          <w:color w:val="000000" w:themeColor="text1"/>
+        </w:rPr>
+      </w:pPr>
+      <w:r>
+        <w:rPr>
+          <w:color w:val="000000" w:themeColor="text1"/>
+        </w:rPr>
+        <w:t>collateAXphase2day</w:t>
+      </w:r>
+      <w:r>
+        <w:rPr>
+          <w:color w:val="000000" w:themeColor="text1"/>
+        </w:rPr>
+        <w:t>#</w:t>
+      </w:r>
+      <w:r>
+        <w:rPr>
+          <w:color w:val="000000" w:themeColor="text1"/>
+        </w:rPr>
+        <w:t>.csv</w:t>
+      </w:r>
+    </w:p>
+    <w:p>
+      <w:pPr>
+        <w:pStyle w:val="ListParagraph"/>
+        <w:numPr>
+          <w:ilvl w:val="3"/>
+          <w:numId w:val="1"/>
+        </w:numPr>
+        <w:rPr>
+          <w:color w:val="000000" w:themeColor="text1"/>
+        </w:rPr>
+      </w:pPr>
+      <w:r>
+        <w:rPr>
+          <w:color w:val="000000" w:themeColor="text1"/>
+        </w:rPr>
+        <w:t>AXphase (2 files)</w:t>
+      </w:r>
+    </w:p>
+    <w:p>
+      <w:pPr>
+        <w:pStyle w:val="ListParagraph"/>
+        <w:numPr>
+          <w:ilvl w:val="4"/>
+          <w:numId w:val="1"/>
+        </w:numPr>
+        <w:rPr>
+          <w:color w:val="000000" w:themeColor="text1"/>
+        </w:rPr>
+      </w:pPr>
+      <w:r>
+        <w:rPr>
+          <w:color w:val="000000" w:themeColor="text1"/>
+        </w:rPr>
+        <w:t>AX</w:t>
+      </w:r>
+      <w:r>
+        <w:rPr>
+          <w:color w:val="000000" w:themeColor="text1"/>
+        </w:rPr>
+        <w:t>phase1.csv</w:t>
+      </w:r>
+    </w:p>
+    <w:p>
+      <w:pPr>
+        <w:pStyle w:val="ListParagraph"/>
+        <w:numPr>
+          <w:ilvl w:val="4"/>
+          <w:numId w:val="1"/>
+        </w:numPr>
+        <w:rPr>
+          <w:color w:val="000000" w:themeColor="text1"/>
+        </w:rPr>
+      </w:pPr>
+      <w:r>
+        <w:rPr>
+          <w:color w:val="000000" w:themeColor="text1"/>
+        </w:rPr>
+        <w:t>AX</w:t>
+      </w:r>
+      <w:r>
+        <w:rPr>
+          <w:color w:val="000000" w:themeColor="text1"/>
+        </w:rPr>
+        <w:t>phase2.csv</w:t>
+      </w:r>
+    </w:p>
+    <w:p>
+      <w:pPr>
+        <w:pStyle w:val="ListParagraph"/>
+        <w:numPr>
+          <w:ilvl w:val="3"/>
+          <w:numId w:val="1"/>
+        </w:numPr>
+      </w:pPr>
+      <w:r>
+        <w:t>RDMday (40 files)</w:t>
+      </w:r>
+    </w:p>
+    <w:p>
+      <w:pPr>
+        <w:pStyle w:val="ListParagraph"/>
+        <w:numPr>
+          <w:ilvl w:val="4"/>
+          <w:numId w:val="1"/>
+        </w:numPr>
+        <w:rPr>
+          <w:color w:val="000000" w:themeColor="text1"/>
+        </w:rPr>
+      </w:pPr>
+      <w:r>
+        <w:rPr>
+          <w:color w:val="000000" w:themeColor="text1"/>
+        </w:rPr>
+        <w:t>collateRDMphase1day#.csv</w:t>
+      </w:r>
+    </w:p>
+    <w:p>
+      <w:pPr>
+        <w:pStyle w:val="ListParagraph"/>
+        <w:numPr>
+          <w:ilvl w:val="4"/>
+          <w:numId w:val="1"/>
+        </w:numPr>
+        <w:rPr>
+          <w:color w:val="000000" w:themeColor="text1"/>
+        </w:rPr>
+      </w:pPr>
+      <w:r>
+        <w:rPr>
+          <w:color w:val="000000" w:themeColor="text1"/>
+        </w:rPr>
+        <w:t>collateRDMphase2day#.csv</w:t>
+      </w:r>
+    </w:p>
+    <w:p>
+      <w:pPr>
+        <w:pStyle w:val="ListParagraph"/>
+        <w:numPr>
+          <w:ilvl w:val="3"/>
+          <w:numId w:val="1"/>
+        </w:numPr>
+        <w:rPr>
+          <w:color w:val="000000" w:themeColor="text1"/>
+        </w:rPr>
+      </w:pPr>
+      <w:r>
+        <w:rPr>
+          <w:color w:val="000000" w:themeColor="text1"/>
+        </w:rPr>
+        <w:t>RDMphase</w:t>
+      </w:r>
+      <w:r>
+        <w:rPr>
+          <w:color w:val="000000" w:themeColor="text1"/>
+        </w:rPr>
+        <w:t xml:space="preserve"> (2 files)</w:t>
+      </w:r>
+    </w:p>
+    <w:p>
+      <w:pPr>
+        <w:pStyle w:val="ListParagraph"/>
+        <w:numPr>
+          <w:ilvl w:val="4"/>
+          <w:numId w:val="1"/>
+        </w:numPr>
+        <w:rPr>
+          <w:color w:val="000000" w:themeColor="text1"/>
+        </w:rPr>
+      </w:pPr>
+      <w:r>
+        <w:rPr>
+          <w:color w:val="000000" w:themeColor="text1"/>
+        </w:rPr>
+        <w:t>RDM</w:t>
+      </w:r>
+      <w:r>
+        <w:rPr>
+          <w:color w:val="000000" w:themeColor="text1"/>
+        </w:rPr>
+        <w:t>phase1</w:t>
+      </w:r>
+      <w:r>
+        <w:rPr>
+          <w:color w:val="000000" w:themeColor="text1"/>
+        </w:rPr>
+        <w:t xml:space="preserve">.csv  </w:t>
+      </w:r>
+    </w:p>
+    <w:p>
+      <w:pPr>
+        <w:pStyle w:val="ListParagraph"/>
+        <w:numPr>
+          <w:ilvl w:val="4"/>
+          <w:numId w:val="1"/>
+        </w:numPr>
+        <w:rPr>
+          <w:color w:val="000000" w:themeColor="text1"/>
+        </w:rPr>
+      </w:pPr>
+      <w:r>
+        <w:rPr>
+          <w:color w:val="000000" w:themeColor="text1"/>
+        </w:rPr>
+        <w:t>RDM</w:t>
+      </w:r>
+      <w:r>
+        <w:rPr>
+          <w:color w:val="000000" w:themeColor="text1"/>
+        </w:rPr>
+        <w:t>phase2</w:t>
+      </w:r>
+      <w:r>
+        <w:rPr>
+          <w:color w:val="000000" w:themeColor="text1"/>
+        </w:rPr>
+        <w:t xml:space="preserve">.csv </w:t>
+      </w:r>
+    </w:p>
+    <w:p>
+      <w:pPr>
+        <w:pStyle w:val="ListParagraph"/>
+        <w:numPr>
+          <w:ilvl w:val="3"/>
+          <w:numId w:val="1"/>
+        </w:numPr>
+        <w:rPr>
+          <w:color w:val="000000" w:themeColor="text1"/>
+        </w:rPr>
+      </w:pPr>
+      <w:r>
+        <w:rPr>
+          <w:color w:val="000000" w:themeColor="text1"/>
+        </w:rPr>
+        <w:t>RDM</w:t>
+      </w:r>
+      <w:r>
+        <w:rPr>
+          <w:color w:val="000000" w:themeColor="text1"/>
+        </w:rPr>
+        <w:t>all.csv</w:t>
+      </w:r>
+    </w:p>
+    <w:p>
+      <w:pPr>
+        <w:pStyle w:val="ListParagraph"/>
+        <w:numPr>
+          <w:ilvl w:val="3"/>
+          <w:numId w:val="1"/>
+        </w:numPr>
+        <w:rPr>
+          <w:color w:val="000000" w:themeColor="text1"/>
+        </w:rPr>
+      </w:pPr>
+      <w:r>
+        <w:rPr>
+          <w:color w:val="000000" w:themeColor="text1"/>
+        </w:rPr>
+        <w:t>AX</w:t>
+      </w:r>
+      <w:r>
+        <w:rPr>
+          <w:color w:val="000000" w:themeColor="text1"/>
+        </w:rPr>
+        <w:t>all.csv</w:t>
+      </w:r>
+    </w:p>
+    <w:p>
+      <w:pPr>
+        <w:pStyle w:val="ListParagraph"/>
+        <w:numPr>
+          <w:ilvl w:val="2"/>
+          <w:numId w:val="1"/>
+        </w:numPr>
+      </w:pPr>
+      <w:r>
+        <w:t>phase1</w:t>
+      </w:r>
+    </w:p>
+    <w:p>
+      <w:pPr>
+        <w:pStyle w:val="ListParagraph"/>
+        <w:numPr>
+          <w:ilvl w:val="3"/>
+          <w:numId w:val="1"/>
+        </w:numPr>
+      </w:pPr>
+      <w:r>
+        <w:t>day#</w:t>
+      </w:r>
+      <w:r>
+        <w:t xml:space="preserve"> {</w:t>
+      </w:r>
+      <w:r>
+        <w:t>where # is the day}</w:t>
+      </w:r>
+    </w:p>
+    <w:p>
+      <w:pPr>
+        <w:pStyle w:val="ListParagraph"/>
+        <w:numPr>
+          <w:ilvl w:val="4"/>
+          <w:numId w:val="1"/>
+        </w:numPr>
+      </w:pPr>
+      <w:r>
+        <w:t>axcpt</w:t>
+      </w:r>
+    </w:p>
+    <w:p>
+      <w:pPr>
+        <w:pStyle w:val="ListParagraph"/>
+        <w:numPr>
+          <w:ilvl w:val="5"/>
+          <w:numId w:val="1"/>
+        </w:numPr>
+      </w:pPr>
+      <w:r>
+        <w:t>prolificID_capAXCPT_YYYY-MM-DD_TIME.csv</w:t>
+      </w:r>
+    </w:p>
+    <w:p>
+      <w:pPr>
+        <w:pStyle w:val="ListParagraph"/>
+        <w:numPr>
+          <w:ilvl w:val="5"/>
+          <w:numId w:val="1"/>
+        </w:numPr>
+      </w:pPr>
+      <w:r>
+        <w:t>prolificID_capAXCPT_YYYY-MM-DD_TIME.log</w:t>
+      </w:r>
+    </w:p>
+    <w:p>
+      <w:pPr>
+        <w:pStyle w:val="ListParagraph"/>
+        <w:numPr>
+          <w:ilvl w:val="4"/>
+          <w:numId w:val="1"/>
+        </w:numPr>
+      </w:pPr>
+      <w:r>
+        <w:t>riskyChoice</w:t>
+      </w:r>
+    </w:p>
+    <w:p>
+      <w:pPr>
+        <w:pStyle w:val="ListParagraph"/>
+        <w:numPr>
+          <w:ilvl w:val="5"/>
+          <w:numId w:val="1"/>
+        </w:numPr>
+      </w:pPr>
+      <w:r>
+        <w:t>prolificID_CAPpsychopy_YYYY-MM-DD_TIME.csv</w:t>
+      </w:r>
+    </w:p>
+    <w:p>
+      <w:pPr>
+        <w:pStyle w:val="ListParagraph"/>
+        <w:numPr>
+          <w:ilvl w:val="5"/>
+          <w:numId w:val="1"/>
+        </w:numPr>
+      </w:pPr>
+      <w:r>
+        <w:t>prolificID_CAPpsychopy _YYYY-MM-DD_TIME.log</w:t>
+      </w:r>
+    </w:p>
+    <w:p>
+      <w:pPr>
+        <w:pStyle w:val="ListParagraph"/>
+        <w:numPr>
+          <w:ilvl w:val="4"/>
+          <w:numId w:val="1"/>
+        </w:numPr>
+        <w:rPr>
+          <w:i/>
+          <w:color w:val="000000" w:themeColor="text1"/>
+        </w:rPr>
+      </w:pPr>
+      <w:r>
+        <w:rPr>
+          <w:i/>
+          <w:color w:val="000000" w:themeColor="text1"/>
+        </w:rPr>
+        <w:t>E</w:t>
+      </w:r>
+      <w:r>
+        <w:rPr>
+          <w:i/>
+          <w:color w:val="000000" w:themeColor="text1"/>
+        </w:rPr>
+        <w:t>xceptions to this format are discussed in _rawData_rtf</w:t>
+      </w:r>
+    </w:p>
+    <w:p>
+      <w:pPr>
+        <w:pStyle w:val="ListParagraph"/>
+        <w:numPr>
+          <w:ilvl w:val="3"/>
+          <w:numId w:val="1"/>
+        </w:numPr>
+      </w:pPr>
+      <w:r>
+        <w:t>qualtricsResponses</w:t>
+      </w:r>
+    </w:p>
+    <w:p>
+      <w:pPr>
+        <w:pStyle w:val="ListParagraph"/>
+        <w:numPr>
+          <w:ilvl w:val="4"/>
+          <w:numId w:val="1"/>
+        </w:numPr>
+      </w:pPr>
+      <w:r>
+        <w:t>qualtrics1phase1.csv</w:t>
+      </w:r>
+    </w:p>
+    <w:p>
+      <w:pPr>
+        <w:pStyle w:val="ListParagraph"/>
+        <w:numPr>
+          <w:ilvl w:val="4"/>
+          <w:numId w:val="1"/>
+        </w:numPr>
+      </w:pPr>
+      <w:r>
+        <w:t>qualtrics2phase1.csv</w:t>
+      </w:r>
+    </w:p>
+    <w:p>
+      <w:pPr>
+        <w:pStyle w:val="ListParagraph"/>
+        <w:numPr>
+          <w:ilvl w:val="2"/>
+          <w:numId w:val="1"/>
+        </w:numPr>
+      </w:pPr>
+      <w:r>
+        <w:t>phase2</w:t>
+      </w:r>
+    </w:p>
+    <w:p>
+      <w:pPr>
+        <w:pStyle w:val="ListParagraph"/>
+        <w:numPr>
+          <w:ilvl w:val="3"/>
+          <w:numId w:val="1"/>
+        </w:numPr>
+      </w:pPr>
+      <w:r>
+        <w:t>day#</w:t>
+      </w:r>
+    </w:p>
+    <w:p>
+      <w:pPr>
+        <w:pStyle w:val="ListParagraph"/>
+        <w:numPr>
+          <w:ilvl w:val="4"/>
+          <w:numId w:val="1"/>
+        </w:numPr>
+      </w:pPr>
+      <w:r>
+        <w:t>axcpt</w:t>
+      </w:r>
+    </w:p>
+    <w:p>
+      <w:pPr>
+        <w:pStyle w:val="ListParagraph"/>
+        <w:numPr>
+          <w:ilvl w:val="5"/>
+          <w:numId w:val="1"/>
+        </w:numPr>
+      </w:pPr>
+      <w:r>
+        <w:t>prolificID_capAXCPT_YYYY-MM-DD_TIME.csv</w:t>
+      </w:r>
+    </w:p>
+    <w:p>
+      <w:pPr>
+        <w:pStyle w:val="ListParagraph"/>
+        <w:numPr>
+          <w:ilvl w:val="5"/>
+          <w:numId w:val="1"/>
+        </w:numPr>
+      </w:pPr>
+      <w:r>
+        <w:t>prolificID_capAXCPT_YYYY-MM-DD_TIME.log</w:t>
+      </w:r>
+    </w:p>
+    <w:p>
+      <w:pPr>
+        <w:pStyle w:val="ListParagraph"/>
+        <w:numPr>
+          <w:ilvl w:val="4"/>
+          <w:numId w:val="1"/>
+        </w:numPr>
+      </w:pPr>
+      <w:r>
+        <w:t>riskyChoice</w:t>
+      </w:r>
+    </w:p>
+    <w:p>
+      <w:pPr>
+        <w:pStyle w:val="ListParagraph"/>
+        <w:numPr>
+          <w:ilvl w:val="5"/>
+          <w:numId w:val="1"/>
+        </w:numPr>
+      </w:pPr>
+      <w:r>
+        <w:t>prolificID_CAPpsychopy_YYYY-MM-DD_TIME.csv</w:t>
+      </w:r>
+    </w:p>
+    <w:p>
+      <w:pPr>
+        <w:pStyle w:val="ListParagraph"/>
+        <w:numPr>
+          <w:ilvl w:val="5"/>
+          <w:numId w:val="1"/>
+        </w:numPr>
+      </w:pPr>
+      <w:r>
+        <w:t>prolificID_CAPpsychopy _YYYY-MM-DD_TIME.log</w:t>
+      </w:r>
+    </w:p>
+    <w:p>
+      <w:pPr>
+        <w:pStyle w:val="ListParagraph"/>
+        <w:numPr>
+          <w:ilvl w:val="3"/>
+          <w:numId w:val="1"/>
+        </w:numPr>
+      </w:pPr>
+      <w:r>
+        <w:lastRenderedPageBreak/>
+        <w:t>qualtricsResponses</w:t>
+      </w:r>
+    </w:p>
+    <w:p>
+      <w:pPr>
+        <w:pStyle w:val="ListParagraph"/>
+        <w:numPr>
+          <w:ilvl w:val="4"/>
+          <w:numId w:val="1"/>
+        </w:numPr>
+      </w:pPr>
+      <w:r>
+        <w:t>qualtrics1phase2.csv</w:t>
+      </w:r>
+    </w:p>
+    <w:p>
+      <w:pPr>
+        <w:pStyle w:val="ListParagraph"/>
+        <w:numPr>
+          <w:ilvl w:val="4"/>
+          <w:numId w:val="1"/>
+        </w:numPr>
+      </w:pPr>
+      <w:r>
+        <w:t>qualtrics2phase2.csv</w:t>
+      </w:r>
+    </w:p>
+    <w:p>
+      <w:pPr>
+        <w:pStyle w:val="ListParagraph"/>
+        <w:numPr>
+          <w:ilvl w:val="1"/>
+          <w:numId w:val="1"/>
+        </w:numPr>
+      </w:pPr>
+      <w:r>
+        <w:t>combinedData</w:t>
+      </w:r>
+    </w:p>
+    <w:p>
+      <w:pPr>
+        <w:pStyle w:val="ListParagraph"/>
+        <w:numPr>
+          <w:ilvl w:val="2"/>
+          <w:numId w:val="1"/>
+        </w:numPr>
+        <w:rPr>
+          <w:color w:val="000000" w:themeColor="text1"/>
+        </w:rPr>
+      </w:pPr>
+      <w:r>
+        <w:rPr>
+          <w:color w:val="000000" w:themeColor="text1"/>
+        </w:rPr>
+        <w:t>_combinedData_info.rtf</w:t>
+      </w:r>
+      <w:r>
+        <w:rPr>
+          <w:color w:val="000000" w:themeColor="text1"/>
+        </w:rPr>
+        <w:t xml:space="preserve"> </w:t>
+      </w:r>
+    </w:p>
+    <w:p>
+      <w:pPr>
+        <w:pStyle w:val="ListParagraph"/>
+        <w:numPr>
+          <w:ilvl w:val="2"/>
+          <w:numId w:val="1"/>
+        </w:numPr>
+      </w:pPr>
+      <w:r>
+        <w:t>AXallClean.csv</w:t>
+      </w:r>
+      <w:r>
+        <w:t xml:space="preserve"> </w:t>
+      </w:r>
+    </w:p>
+    <w:p>
+      <w:pPr>
+        <w:pStyle w:val="ListParagraph"/>
+        <w:numPr>
+          <w:ilvl w:val="2"/>
+          <w:numId w:val="1"/>
+        </w:numPr>
+        <w:rPr>
+          <w:color w:val="000000" w:themeColor="text1"/>
+        </w:rPr>
+      </w:pPr>
+      <w:r>
+        <w:rPr>
+          <w:color w:val="000000" w:themeColor="text1"/>
+        </w:rPr>
+        <w:t>RDMallClean.csv</w:t>
+      </w:r>
+    </w:p>
+    <w:p>
+      <w:pPr>
+        <w:pStyle w:val="ListParagraph"/>
+        <w:numPr>
+          <w:ilvl w:val="2"/>
+          <w:numId w:val="1"/>
+        </w:numPr>
+      </w:pPr>
+      <w:r>
+        <w:t>phase1_participant.csv</w:t>
+      </w:r>
+    </w:p>
+    <w:p>
+      <w:pPr>
+        <w:pStyle w:val="ListParagraph"/>
+        <w:numPr>
+          <w:ilvl w:val="2"/>
+          <w:numId w:val="1"/>
+        </w:numPr>
+      </w:pPr>
+      <w:r>
+        <w:t>phase2_participant.csv</w:t>
+      </w:r>
+    </w:p>
+    <w:p>
+      <w:pPr>
+        <w:pStyle w:val="ListParagraph"/>
+        <w:numPr>
+          <w:ilvl w:val="2"/>
+          <w:numId w:val="1"/>
+        </w:numPr>
+      </w:pPr>
+      <w:r>
+        <w:t>QualtricsPhase1_subID_notScored.csv</w:t>
+      </w:r>
+    </w:p>
+    <w:p>
+      <w:pPr>
+        <w:pStyle w:val="ListParagraph"/>
+        <w:numPr>
+          <w:ilvl w:val="2"/>
+          <w:numId w:val="1"/>
+        </w:numPr>
+      </w:pPr>
+      <w:r>
+        <w:t>QualtricsPhase2_subID_notScored.csv</w:t>
+      </w:r>
+    </w:p>
+    <w:p>
+      <w:pPr>
+        <w:pStyle w:val="ListParagraph"/>
+        <w:numPr>
+          <w:ilvl w:val="2"/>
+          <w:numId w:val="1"/>
+        </w:numPr>
+      </w:pPr>
+      <w:r>
+        <w:t>RDMqa.csv</w:t>
+      </w:r>
+    </w:p>
+    <w:p>
+      <w:pPr>
+        <w:pStyle w:val="ListParagraph"/>
+        <w:numPr>
+          <w:ilvl w:val="2"/>
+          <w:numId w:val="1"/>
+        </w:numPr>
+      </w:pPr>
+      <w:r>
+        <w:t>rdmExclusion.csv</w:t>
+      </w:r>
+    </w:p>
+    <w:p>
+      <w:pPr>
+        <w:pStyle w:val="ListParagraph"/>
+        <w:numPr>
+          <w:ilvl w:val="2"/>
+          <w:numId w:val="1"/>
+        </w:numPr>
+      </w:pPr>
+      <w:r>
+        <w:t>AXqa.csv</w:t>
+      </w:r>
+    </w:p>
+    <w:p>
+      <w:pPr>
+        <w:pStyle w:val="ListParagraph"/>
+        <w:numPr>
+          <w:ilvl w:val="2"/>
+          <w:numId w:val="1"/>
+        </w:numPr>
+        <w:rPr>
+          <w:color w:val="000000" w:themeColor="text1"/>
+        </w:rPr>
+      </w:pPr>
+      <w:r>
+        <w:rPr>
+          <w:color w:val="000000" w:themeColor="text1"/>
+        </w:rPr>
+        <w:t>axExclusion.csv</w:t>
+      </w:r>
+    </w:p>
+    <w:p>
+      <w:pPr>
+        <w:pStyle w:val="ListParagraph"/>
+        <w:numPr>
+          <w:ilvl w:val="2"/>
+          <w:numId w:val="1"/>
+        </w:numPr>
+      </w:pPr>
+      <w:r>
+        <w:t>QualtricsCombined_subID_scored.csv</w:t>
+      </w:r>
+    </w:p>
+    <w:p>
+      <w:pPr>
+        <w:pStyle w:val="ListParagraph"/>
+        <w:numPr>
+          <w:ilvl w:val="2"/>
+          <w:numId w:val="1"/>
+        </w:numPr>
+      </w:pPr>
+      <w:r>
+        <w:t>QualtricsCombined_subID_scored_noDuplicates.csv</w:t>
+      </w:r>
+    </w:p>
+    <w:p>
+      <w:pPr>
+        <w:pStyle w:val="ListParagraph"/>
+        <w:numPr>
+          <w:ilvl w:val="2"/>
+          <w:numId w:val="1"/>
+        </w:numPr>
+      </w:pPr>
+      <w:r>
+        <w:t>allExclusionPhase1.csv</w:t>
+      </w:r>
+    </w:p>
+    <w:p>
+      <w:pPr>
+        <w:pStyle w:val="ListParagraph"/>
+        <w:numPr>
+          <w:ilvl w:val="2"/>
+          <w:numId w:val="1"/>
+        </w:numPr>
+      </w:pPr>
+      <w:r>
+        <w:t>allExclusionPhase2.csv</w:t>
+      </w:r>
+    </w:p>
+    <w:p>
+      <w:pPr>
+        <w:pStyle w:val="ListParagraph"/>
+        <w:numPr>
+          <w:ilvl w:val="2"/>
+          <w:numId w:val="1"/>
+        </w:numPr>
+      </w:pPr>
+      <w:r>
+        <w:t>AXallClean_Qualtrics.csv</w:t>
+      </w:r>
+    </w:p>
+    <w:p>
+      <w:pPr>
+        <w:pStyle w:val="ListParagraph"/>
+        <w:numPr>
+          <w:ilvl w:val="2"/>
+          <w:numId w:val="1"/>
+        </w:numPr>
+      </w:pPr>
+      <w:r>
+        <w:t>RDMallClean_Qualtrics.csv</w:t>
+      </w:r>
+    </w:p>
+    <w:p>
+      <w:pPr>
+        <w:pStyle w:val="ListParagraph"/>
+        <w:numPr>
+          <w:ilvl w:val="2"/>
+          <w:numId w:val="1"/>
+        </w:numPr>
+      </w:pPr>
+      <w:r>
+        <w:t>RDMallCleanLoss_Qualtrics.csv</w:t>
+      </w:r>
+    </w:p>
+    <w:p>
+      <w:pPr>
+        <w:pStyle w:val="ListParagraph"/>
+        <w:numPr>
+          <w:ilvl w:val="2"/>
+          <w:numId w:val="1"/>
+        </w:numPr>
+      </w:pPr>
+      <w:r>
+        <w:t>RDMallCleanGain_Qualtrics.csv</w:t>
+      </w:r>
+    </w:p>
+    <w:p>
+      <w:pPr>
+        <w:pStyle w:val="ListParagraph"/>
+        <w:numPr>
+          <w:ilvl w:val="0"/>
+          <w:numId w:val="1"/>
+        </w:numPr>
+      </w:pPr>
+      <w:r>
+        <w:t>Rdata</w:t>
+      </w:r>
+    </w:p>
+    <w:p>
+      <w:pPr>
+        <w:pStyle w:val="ListParagraph"/>
+        <w:numPr>
+          <w:ilvl w:val="1"/>
+          <w:numId w:val="1"/>
+        </w:numPr>
+      </w:pPr>
+      <w:r>
+        <w:t>m</w:t>
+      </w:r>
       <w:bookmarkStart w:id="0" w:name="_GoBack"/>
       <w:bookmarkEnd w:id="0"/>
-    </w:p>
-    <w:p>
-      <w:r>
-        <w:t>CAP Data storage and structure (S drive in cross-lab folder)</w:t>
-      </w:r>
-    </w:p>
-    <w:p>
-      <w:pPr>
-        <w:rPr>
-          <w:b/>
-        </w:rPr>
-      </w:pPr>
-    </w:p>
-    <w:p>
-      <w:pPr>
-        <w:rPr>
-          <w:b/>
-        </w:rPr>
-      </w:pPr>
-      <w:r>
-        <w:rPr>
-          <w:b/>
-        </w:rPr>
-        <w:t>CAP</w:t>
-      </w:r>
-    </w:p>
+      <w:r>
+        <w:t>odel_output_rdm.Rdata</w:t>
+      </w:r>
+    </w:p>
+    <w:p/>
     <w:p>
       <w:pPr>
         <w:pStyle w:val="ListParagraph"/>
@@ -46,8 +1029,261 @@
         </w:numPr>
       </w:pPr>
       <w:r>
-        <w:t>_CAP_info.rtf</w:t>
-      </w:r>
+        <w:t>C</w:t>
+      </w:r>
+      <w:r>
+        <w:t>ode</w:t>
+      </w:r>
+      <w:r>
+        <w:t xml:space="preserve"> (preprocessing only)</w:t>
+      </w:r>
+    </w:p>
+    <w:p>
+      <w:pPr>
+        <w:pStyle w:val="ListParagraph"/>
+        <w:numPr>
+          <w:ilvl w:val="1"/>
+          <w:numId w:val="1"/>
+        </w:numPr>
+        <w:rPr>
+          <w:color w:val="000000" w:themeColor="text1"/>
+        </w:rPr>
+      </w:pPr>
+      <w:r>
+        <w:rPr>
+          <w:color w:val="000000" w:themeColor="text1"/>
+        </w:rPr>
+        <w:t>_code_info.rtf</w:t>
+      </w:r>
+    </w:p>
+    <w:p>
+      <w:pPr>
+        <w:pStyle w:val="ListParagraph"/>
+        <w:numPr>
+          <w:ilvl w:val="1"/>
+          <w:numId w:val="1"/>
+        </w:numPr>
+      </w:pPr>
+      <w:r>
+        <w:t>AX</w:t>
+      </w:r>
+      <w:r>
+        <w:t>combineRaw.R</w:t>
+      </w:r>
+    </w:p>
+    <w:p>
+      <w:pPr>
+        <w:pStyle w:val="ListParagraph"/>
+        <w:numPr>
+          <w:ilvl w:val="1"/>
+          <w:numId w:val="1"/>
+        </w:numPr>
+      </w:pPr>
+      <w:r>
+        <w:t xml:space="preserve">AXcleanData.R </w:t>
+      </w:r>
+    </w:p>
+    <w:p>
+      <w:pPr>
+        <w:pStyle w:val="ListParagraph"/>
+        <w:numPr>
+          <w:ilvl w:val="1"/>
+          <w:numId w:val="1"/>
+        </w:numPr>
+        <w:rPr>
+          <w:color w:val="000000" w:themeColor="text1"/>
+        </w:rPr>
+      </w:pPr>
+      <w:r>
+        <w:rPr>
+          <w:color w:val="000000" w:themeColor="text1"/>
+        </w:rPr>
+        <w:t xml:space="preserve">generateParticipantList.R </w:t>
+      </w:r>
+    </w:p>
+    <w:p>
+      <w:pPr>
+        <w:pStyle w:val="ListParagraph"/>
+        <w:numPr>
+          <w:ilvl w:val="1"/>
+          <w:numId w:val="1"/>
+        </w:numPr>
+      </w:pPr>
+      <w:r>
+        <w:t>RDM</w:t>
+      </w:r>
+      <w:r>
+        <w:t>combineRaw.R</w:t>
+      </w:r>
+    </w:p>
+    <w:p>
+      <w:pPr>
+        <w:pStyle w:val="ListParagraph"/>
+        <w:numPr>
+          <w:ilvl w:val="1"/>
+          <w:numId w:val="1"/>
+        </w:numPr>
+        <w:rPr>
+          <w:color w:val="000000" w:themeColor="text1"/>
+        </w:rPr>
+      </w:pPr>
+      <w:r>
+        <w:rPr>
+          <w:color w:val="000000" w:themeColor="text1"/>
+        </w:rPr>
+        <w:t>RDM</w:t>
+      </w:r>
+      <w:r>
+        <w:rPr>
+          <w:color w:val="000000" w:themeColor="text1"/>
+        </w:rPr>
+        <w:t>cleanData.R</w:t>
+      </w:r>
+      <w:r>
+        <w:rPr>
+          <w:color w:val="000000" w:themeColor="text1"/>
+        </w:rPr>
+        <w:t xml:space="preserve"> </w:t>
+      </w:r>
+    </w:p>
+    <w:p>
+      <w:pPr>
+        <w:pStyle w:val="ListParagraph"/>
+        <w:numPr>
+          <w:ilvl w:val="1"/>
+          <w:numId w:val="1"/>
+        </w:numPr>
+        <w:rPr>
+          <w:color w:val="000000" w:themeColor="text1"/>
+        </w:rPr>
+      </w:pPr>
+      <w:r>
+        <w:rPr>
+          <w:color w:val="000000" w:themeColor="text1"/>
+        </w:rPr>
+        <w:t>QualtricsReplaceProlificID</w:t>
+      </w:r>
+      <w:r>
+        <w:rPr>
+          <w:color w:val="000000" w:themeColor="text1"/>
+        </w:rPr>
+        <w:t>.R</w:t>
+      </w:r>
+    </w:p>
+    <w:p>
+      <w:pPr>
+        <w:pStyle w:val="ListParagraph"/>
+        <w:numPr>
+          <w:ilvl w:val="1"/>
+          <w:numId w:val="1"/>
+        </w:numPr>
+        <w:rPr>
+          <w:color w:val="000000" w:themeColor="text1"/>
+        </w:rPr>
+      </w:pPr>
+      <w:r>
+        <w:rPr>
+          <w:color w:val="000000" w:themeColor="text1"/>
+        </w:rPr>
+        <w:t>QualtricsExclusion.R</w:t>
+      </w:r>
+    </w:p>
+    <w:p>
+      <w:pPr>
+        <w:pStyle w:val="ListParagraph"/>
+        <w:numPr>
+          <w:ilvl w:val="1"/>
+          <w:numId w:val="1"/>
+        </w:numPr>
+        <w:rPr>
+          <w:color w:val="000000" w:themeColor="text1"/>
+        </w:rPr>
+      </w:pPr>
+      <w:r>
+        <w:rPr>
+          <w:color w:val="000000" w:themeColor="text1"/>
+        </w:rPr>
+        <w:t>RDMexclusion.R</w:t>
+      </w:r>
+    </w:p>
+    <w:p>
+      <w:pPr>
+        <w:pStyle w:val="ListParagraph"/>
+        <w:numPr>
+          <w:ilvl w:val="1"/>
+          <w:numId w:val="1"/>
+        </w:numPr>
+        <w:rPr>
+          <w:color w:val="000000" w:themeColor="text1"/>
+        </w:rPr>
+      </w:pPr>
+      <w:r>
+        <w:rPr>
+          <w:color w:val="000000" w:themeColor="text1"/>
+        </w:rPr>
+        <w:t xml:space="preserve">AXexclusion.R </w:t>
+      </w:r>
+    </w:p>
+    <w:p>
+      <w:pPr>
+        <w:pStyle w:val="ListParagraph"/>
+        <w:numPr>
+          <w:ilvl w:val="1"/>
+          <w:numId w:val="1"/>
+        </w:numPr>
+        <w:rPr>
+          <w:color w:val="000000" w:themeColor="text1"/>
+        </w:rPr>
+      </w:pPr>
+      <w:r>
+        <w:rPr>
+          <w:color w:val="000000" w:themeColor="text1"/>
+        </w:rPr>
+        <w:t>QualtricsCombineRecode.R</w:t>
+      </w:r>
+    </w:p>
+    <w:p>
+      <w:pPr>
+        <w:pStyle w:val="ListParagraph"/>
+        <w:numPr>
+          <w:ilvl w:val="1"/>
+          <w:numId w:val="1"/>
+        </w:numPr>
+        <w:rPr>
+          <w:color w:val="000000" w:themeColor="text1"/>
+        </w:rPr>
+      </w:pPr>
+      <w:r>
+        <w:rPr>
+          <w:color w:val="000000" w:themeColor="text1"/>
+        </w:rPr>
+        <w:t>combineExclusion.R</w:t>
+      </w:r>
+    </w:p>
+    <w:p>
+      <w:pPr>
+        <w:pStyle w:val="ListParagraph"/>
+        <w:numPr>
+          <w:ilvl w:val="1"/>
+          <w:numId w:val="1"/>
+        </w:numPr>
+        <w:rPr>
+          <w:color w:val="000000" w:themeColor="text1"/>
+        </w:rPr>
+      </w:pPr>
+      <w:r>
+        <w:rPr>
+          <w:color w:val="000000" w:themeColor="text1"/>
+        </w:rPr>
+        <w:t>combineQualtrics_AX_RDM.Rmd</w:t>
+      </w:r>
+    </w:p>
+    <w:p>
+      <w:pPr>
+        <w:rPr>
+          <w:color w:val="FF0000"/>
+        </w:rPr>
+      </w:pPr>
     </w:p>
     <w:p>
       <w:pPr>
@@ -58,7 +1294,7 @@
         </w:numPr>
       </w:pPr>
       <w:r>
-        <w:t>data</w:t>
+        <w:t>documentation</w:t>
       </w:r>
     </w:p>
     <w:p>
@@ -68,81 +1304,15 @@
           <w:ilvl w:val="1"/>
           <w:numId w:val="1"/>
         </w:numPr>
-      </w:pPr>
-      <w:r>
-        <w:t>rawData</w:t>
-      </w:r>
-    </w:p>
-    <w:p>
-      <w:pPr>
-        <w:pStyle w:val="ListParagraph"/>
-        <w:numPr>
-          <w:ilvl w:val="2"/>
-          <w:numId w:val="1"/>
-        </w:numPr>
-        <w:rPr>
-          <w:color w:val="000000" w:themeColor="text1"/>
-        </w:rPr>
-      </w:pPr>
-      <w:r>
-        <w:rPr>
-          <w:color w:val="000000" w:themeColor="text1"/>
-        </w:rPr>
-        <w:t>_rawData_info.rtf</w:t>
-      </w:r>
-    </w:p>
-    <w:p>
-      <w:pPr>
-        <w:pStyle w:val="ListParagraph"/>
-        <w:numPr>
-          <w:ilvl w:val="2"/>
-          <w:numId w:val="1"/>
-        </w:numPr>
-      </w:pPr>
-      <w:r>
-        <w:t>combinedRawData</w:t>
-      </w:r>
-    </w:p>
-    <w:p>
-      <w:pPr>
-        <w:pStyle w:val="ListParagraph"/>
-        <w:numPr>
-          <w:ilvl w:val="3"/>
-          <w:numId w:val="1"/>
-        </w:numPr>
-        <w:rPr>
-          <w:color w:val="000000" w:themeColor="text1"/>
-        </w:rPr>
-      </w:pPr>
-      <w:r>
-        <w:rPr>
-          <w:color w:val="000000" w:themeColor="text1"/>
-        </w:rPr>
-        <w:t>AXday (40 files)</w:t>
-      </w:r>
-    </w:p>
-    <w:p>
-      <w:pPr>
-        <w:pStyle w:val="ListParagraph"/>
-        <w:numPr>
-          <w:ilvl w:val="4"/>
-          <w:numId w:val="1"/>
-        </w:numPr>
-        <w:rPr>
-          <w:color w:val="000000" w:themeColor="text1"/>
-        </w:rPr>
-      </w:pPr>
-      <w:r>
-        <w:rPr>
-          <w:color w:val="000000" w:themeColor="text1"/>
-        </w:rPr>
-        <w:t>collateAXphase1day#</w:t>
-      </w:r>
-      <w:r>
-        <w:rPr>
-          <w:color w:val="000000" w:themeColor="text1"/>
-        </w:rPr>
-        <w:t>.csv</w:t>
+        <w:rPr>
+          <w:color w:val="000000" w:themeColor="text1"/>
+        </w:rPr>
+      </w:pPr>
+      <w:r>
+        <w:rPr>
+          <w:color w:val="000000" w:themeColor="text1"/>
+        </w:rPr>
+        <w:t>_documentation_info.rtf</w:t>
       </w:r>
       <w:r>
         <w:rPr>
@@ -155,574 +1325,49 @@
       <w:pPr>
         <w:pStyle w:val="ListParagraph"/>
         <w:numPr>
-          <w:ilvl w:val="4"/>
-          <w:numId w:val="1"/>
-        </w:numPr>
-        <w:rPr>
-          <w:color w:val="000000" w:themeColor="text1"/>
-        </w:rPr>
-      </w:pPr>
-      <w:r>
-        <w:rPr>
-          <w:color w:val="000000" w:themeColor="text1"/>
-        </w:rPr>
-        <w:t>collateAXphase2day</w:t>
-      </w:r>
-      <w:r>
-        <w:rPr>
-          <w:color w:val="000000" w:themeColor="text1"/>
-        </w:rPr>
-        <w:t>#</w:t>
-      </w:r>
-      <w:r>
-        <w:rPr>
-          <w:color w:val="000000" w:themeColor="text1"/>
-        </w:rPr>
-        <w:t>.csv</w:t>
-      </w:r>
-    </w:p>
-    <w:p>
-      <w:pPr>
-        <w:pStyle w:val="ListParagraph"/>
-        <w:numPr>
-          <w:ilvl w:val="3"/>
-          <w:numId w:val="1"/>
-        </w:numPr>
-        <w:rPr>
-          <w:color w:val="000000" w:themeColor="text1"/>
-        </w:rPr>
-      </w:pPr>
-      <w:r>
-        <w:rPr>
-          <w:color w:val="000000" w:themeColor="text1"/>
-        </w:rPr>
-        <w:t>AXphase (2 files)</w:t>
-      </w:r>
-    </w:p>
-    <w:p>
-      <w:pPr>
-        <w:pStyle w:val="ListParagraph"/>
-        <w:numPr>
-          <w:ilvl w:val="4"/>
-          <w:numId w:val="1"/>
-        </w:numPr>
-        <w:rPr>
-          <w:color w:val="000000" w:themeColor="text1"/>
-        </w:rPr>
-      </w:pPr>
-      <w:r>
-        <w:rPr>
-          <w:color w:val="000000" w:themeColor="text1"/>
-        </w:rPr>
+          <w:ilvl w:val="1"/>
+          <w:numId w:val="1"/>
+        </w:numPr>
+        <w:rPr>
+          <w:color w:val="000000" w:themeColor="text1"/>
+        </w:rPr>
+      </w:pPr>
+      <w:r>
+        <w:rPr>
+          <w:color w:val="000000" w:themeColor="text1"/>
+        </w:rPr>
+        <w:t>AXcleanDataColumnInfo.csv</w:t>
+      </w:r>
+    </w:p>
+    <w:p>
+      <w:pPr>
+        <w:pStyle w:val="ListParagraph"/>
+        <w:numPr>
+          <w:ilvl w:val="1"/>
+          <w:numId w:val="1"/>
+        </w:numPr>
+        <w:rPr>
+          <w:color w:val="000000" w:themeColor="text1"/>
+        </w:rPr>
+      </w:pPr>
+      <w:r>
+        <w:rPr>
+          <w:color w:val="000000" w:themeColor="text1"/>
+        </w:rPr>
+        <w:lastRenderedPageBreak/>
         <w:t>AX</w:t>
       </w:r>
       <w:r>
         <w:rPr>
           <w:color w:val="000000" w:themeColor="text1"/>
         </w:rPr>
-        <w:t>phase1.csv</w:t>
-      </w:r>
-    </w:p>
-    <w:p>
-      <w:pPr>
-        <w:pStyle w:val="ListParagraph"/>
-        <w:numPr>
-          <w:ilvl w:val="4"/>
-          <w:numId w:val="1"/>
-        </w:numPr>
-        <w:rPr>
-          <w:color w:val="000000" w:themeColor="text1"/>
-        </w:rPr>
-      </w:pPr>
-      <w:r>
-        <w:rPr>
-          <w:color w:val="000000" w:themeColor="text1"/>
-        </w:rPr>
-        <w:t>AX</w:t>
-      </w:r>
-      <w:r>
-        <w:rPr>
-          <w:color w:val="000000" w:themeColor="text1"/>
-        </w:rPr>
-        <w:t>phase2.csv</w:t>
-      </w:r>
-    </w:p>
-    <w:p>
-      <w:pPr>
-        <w:pStyle w:val="ListParagraph"/>
-        <w:numPr>
-          <w:ilvl w:val="3"/>
-          <w:numId w:val="1"/>
-        </w:numPr>
-      </w:pPr>
-      <w:r>
-        <w:t>RDMday (40 files)</w:t>
-      </w:r>
-    </w:p>
-    <w:p>
-      <w:pPr>
-        <w:pStyle w:val="ListParagraph"/>
-        <w:numPr>
-          <w:ilvl w:val="4"/>
-          <w:numId w:val="1"/>
-        </w:numPr>
-        <w:rPr>
-          <w:color w:val="000000" w:themeColor="text1"/>
-        </w:rPr>
-      </w:pPr>
-      <w:r>
-        <w:rPr>
-          <w:color w:val="000000" w:themeColor="text1"/>
-        </w:rPr>
-        <w:t>collateRDMphase1day#.csv</w:t>
-      </w:r>
-    </w:p>
-    <w:p>
-      <w:pPr>
-        <w:pStyle w:val="ListParagraph"/>
-        <w:numPr>
-          <w:ilvl w:val="4"/>
-          <w:numId w:val="1"/>
-        </w:numPr>
-        <w:rPr>
-          <w:color w:val="000000" w:themeColor="text1"/>
-        </w:rPr>
-      </w:pPr>
-      <w:r>
-        <w:rPr>
-          <w:color w:val="000000" w:themeColor="text1"/>
-        </w:rPr>
-        <w:t>collateRDMphase2day#.csv</w:t>
-      </w:r>
-    </w:p>
-    <w:p>
-      <w:pPr>
-        <w:pStyle w:val="ListParagraph"/>
-        <w:numPr>
-          <w:ilvl w:val="3"/>
-          <w:numId w:val="1"/>
-        </w:numPr>
-        <w:rPr>
-          <w:color w:val="000000" w:themeColor="text1"/>
-        </w:rPr>
-      </w:pPr>
-      <w:r>
-        <w:rPr>
-          <w:color w:val="000000" w:themeColor="text1"/>
-        </w:rPr>
-        <w:t>RDMphase</w:t>
-      </w:r>
-      <w:r>
-        <w:rPr>
-          <w:color w:val="000000" w:themeColor="text1"/>
-        </w:rPr>
-        <w:t xml:space="preserve"> (2 files)</w:t>
-      </w:r>
-    </w:p>
-    <w:p>
-      <w:pPr>
-        <w:pStyle w:val="ListParagraph"/>
-        <w:numPr>
-          <w:ilvl w:val="4"/>
-          <w:numId w:val="1"/>
-        </w:numPr>
-        <w:rPr>
-          <w:color w:val="000000" w:themeColor="text1"/>
-        </w:rPr>
-      </w:pPr>
-      <w:r>
-        <w:rPr>
-          <w:color w:val="000000" w:themeColor="text1"/>
-        </w:rPr>
-        <w:t>RDM</w:t>
-      </w:r>
-      <w:r>
-        <w:rPr>
-          <w:color w:val="000000" w:themeColor="text1"/>
-        </w:rPr>
-        <w:t>phase1</w:t>
-      </w:r>
-      <w:r>
-        <w:rPr>
-          <w:color w:val="000000" w:themeColor="text1"/>
-        </w:rPr>
-        <w:t xml:space="preserve">.csv  </w:t>
-      </w:r>
-    </w:p>
-    <w:p>
-      <w:pPr>
-        <w:pStyle w:val="ListParagraph"/>
-        <w:numPr>
-          <w:ilvl w:val="4"/>
-          <w:numId w:val="1"/>
-        </w:numPr>
-        <w:rPr>
-          <w:color w:val="000000" w:themeColor="text1"/>
-        </w:rPr>
-      </w:pPr>
-      <w:r>
-        <w:rPr>
-          <w:color w:val="000000" w:themeColor="text1"/>
-        </w:rPr>
-        <w:t>RDM</w:t>
-      </w:r>
-      <w:r>
-        <w:rPr>
-          <w:color w:val="000000" w:themeColor="text1"/>
-        </w:rPr>
-        <w:t>phase2</w:t>
-      </w:r>
-      <w:r>
-        <w:rPr>
-          <w:color w:val="000000" w:themeColor="text1"/>
-        </w:rPr>
-        <w:t xml:space="preserve">.csv </w:t>
-      </w:r>
-    </w:p>
-    <w:p>
-      <w:pPr>
-        <w:pStyle w:val="ListParagraph"/>
-        <w:numPr>
-          <w:ilvl w:val="3"/>
-          <w:numId w:val="1"/>
-        </w:numPr>
-        <w:rPr>
-          <w:color w:val="000000" w:themeColor="text1"/>
-        </w:rPr>
-      </w:pPr>
-      <w:r>
-        <w:rPr>
-          <w:color w:val="000000" w:themeColor="text1"/>
-        </w:rPr>
-        <w:t>RDM</w:t>
-      </w:r>
-      <w:r>
-        <w:rPr>
-          <w:color w:val="000000" w:themeColor="text1"/>
-        </w:rPr>
-        <w:t>all.csv</w:t>
-      </w:r>
-    </w:p>
-    <w:p>
-      <w:pPr>
-        <w:pStyle w:val="ListParagraph"/>
-        <w:numPr>
-          <w:ilvl w:val="3"/>
-          <w:numId w:val="1"/>
-        </w:numPr>
-        <w:rPr>
-          <w:color w:val="000000" w:themeColor="text1"/>
-        </w:rPr>
-      </w:pPr>
-      <w:r>
-        <w:rPr>
-          <w:color w:val="000000" w:themeColor="text1"/>
-        </w:rPr>
-        <w:t>AX</w:t>
-      </w:r>
-      <w:r>
-        <w:rPr>
-          <w:color w:val="000000" w:themeColor="text1"/>
-        </w:rPr>
-        <w:t>all.csv</w:t>
-      </w:r>
-    </w:p>
-    <w:p>
-      <w:pPr>
-        <w:pStyle w:val="ListParagraph"/>
-        <w:numPr>
-          <w:ilvl w:val="2"/>
-          <w:numId w:val="1"/>
-        </w:numPr>
-      </w:pPr>
-      <w:r>
-        <w:t>phase1</w:t>
-      </w:r>
-    </w:p>
-    <w:p>
-      <w:pPr>
-        <w:pStyle w:val="ListParagraph"/>
-        <w:numPr>
-          <w:ilvl w:val="3"/>
-          <w:numId w:val="1"/>
-        </w:numPr>
-      </w:pPr>
-      <w:r>
-        <w:t>day#</w:t>
-      </w:r>
-      <w:r>
-        <w:t xml:space="preserve"> {</w:t>
-      </w:r>
-      <w:r>
-        <w:t>where # is the day}</w:t>
-      </w:r>
-    </w:p>
-    <w:p>
-      <w:pPr>
-        <w:pStyle w:val="ListParagraph"/>
-        <w:numPr>
-          <w:ilvl w:val="4"/>
-          <w:numId w:val="1"/>
-        </w:numPr>
-      </w:pPr>
-      <w:r>
-        <w:t>axcpt</w:t>
-      </w:r>
-    </w:p>
-    <w:p>
-      <w:pPr>
-        <w:pStyle w:val="ListParagraph"/>
-        <w:numPr>
-          <w:ilvl w:val="5"/>
-          <w:numId w:val="1"/>
-        </w:numPr>
-      </w:pPr>
-      <w:r>
-        <w:t>prolificID_capAXCPT_YYYY-MM-DD_TIME.csv</w:t>
-      </w:r>
-    </w:p>
-    <w:p>
-      <w:pPr>
-        <w:pStyle w:val="ListParagraph"/>
-        <w:numPr>
-          <w:ilvl w:val="5"/>
-          <w:numId w:val="1"/>
-        </w:numPr>
-      </w:pPr>
-      <w:r>
-        <w:t>prolificID_capAXCPT_YYYY-MM-DD_TIME.log</w:t>
-      </w:r>
-    </w:p>
-    <w:p>
-      <w:pPr>
-        <w:pStyle w:val="ListParagraph"/>
-        <w:numPr>
-          <w:ilvl w:val="4"/>
-          <w:numId w:val="1"/>
-        </w:numPr>
-      </w:pPr>
-      <w:r>
-        <w:t>riskyChoice</w:t>
-      </w:r>
-    </w:p>
-    <w:p>
-      <w:pPr>
-        <w:pStyle w:val="ListParagraph"/>
-        <w:numPr>
-          <w:ilvl w:val="5"/>
-          <w:numId w:val="1"/>
-        </w:numPr>
-      </w:pPr>
-      <w:r>
-        <w:t>prolificID_CAPpsychopy_YYYY-MM-DD_TIME.csv</w:t>
-      </w:r>
-    </w:p>
-    <w:p>
-      <w:pPr>
-        <w:pStyle w:val="ListParagraph"/>
-        <w:numPr>
-          <w:ilvl w:val="5"/>
-          <w:numId w:val="1"/>
-        </w:numPr>
-      </w:pPr>
-      <w:r>
-        <w:t>prolificID_CAPpsychopy _YYYY-MM-DD_TIME.log</w:t>
-      </w:r>
-    </w:p>
-    <w:p>
-      <w:pPr>
-        <w:pStyle w:val="ListParagraph"/>
-        <w:numPr>
-          <w:ilvl w:val="4"/>
-          <w:numId w:val="1"/>
-        </w:numPr>
-        <w:rPr>
-          <w:i/>
-          <w:color w:val="000000" w:themeColor="text1"/>
-        </w:rPr>
-      </w:pPr>
-      <w:r>
-        <w:rPr>
-          <w:i/>
-          <w:color w:val="000000" w:themeColor="text1"/>
-        </w:rPr>
-        <w:t>E</w:t>
-      </w:r>
-      <w:r>
-        <w:rPr>
-          <w:i/>
-          <w:color w:val="000000" w:themeColor="text1"/>
-        </w:rPr>
-        <w:t>xceptions to this format are discussed in _rawData_rtf</w:t>
-      </w:r>
-    </w:p>
-    <w:p>
-      <w:pPr>
-        <w:pStyle w:val="ListParagraph"/>
-        <w:numPr>
-          <w:ilvl w:val="3"/>
-          <w:numId w:val="1"/>
-        </w:numPr>
-      </w:pPr>
-      <w:r>
-        <w:t>qualtricsResponses</w:t>
-      </w:r>
-    </w:p>
-    <w:p>
-      <w:pPr>
-        <w:pStyle w:val="ListParagraph"/>
-        <w:numPr>
-          <w:ilvl w:val="4"/>
-          <w:numId w:val="1"/>
-        </w:numPr>
-      </w:pPr>
-      <w:r>
-        <w:t>qualtrics1phase1.csv</w:t>
-      </w:r>
-    </w:p>
-    <w:p>
-      <w:pPr>
-        <w:pStyle w:val="ListParagraph"/>
-        <w:numPr>
-          <w:ilvl w:val="4"/>
-          <w:numId w:val="1"/>
-        </w:numPr>
-      </w:pPr>
-      <w:r>
-        <w:t>qualtrics2phase1.csv</w:t>
-      </w:r>
-    </w:p>
-    <w:p>
-      <w:pPr>
-        <w:pStyle w:val="ListParagraph"/>
-        <w:numPr>
-          <w:ilvl w:val="2"/>
-          <w:numId w:val="1"/>
-        </w:numPr>
-      </w:pPr>
-      <w:r>
-        <w:t>phase2</w:t>
-      </w:r>
-    </w:p>
-    <w:p>
-      <w:pPr>
-        <w:pStyle w:val="ListParagraph"/>
-        <w:numPr>
-          <w:ilvl w:val="3"/>
-          <w:numId w:val="1"/>
-        </w:numPr>
-      </w:pPr>
-      <w:r>
-        <w:t>day#</w:t>
-      </w:r>
-    </w:p>
-    <w:p>
-      <w:pPr>
-        <w:pStyle w:val="ListParagraph"/>
-        <w:numPr>
-          <w:ilvl w:val="4"/>
-          <w:numId w:val="1"/>
-        </w:numPr>
-      </w:pPr>
-      <w:r>
-        <w:t>axcpt</w:t>
-      </w:r>
-    </w:p>
-    <w:p>
-      <w:pPr>
-        <w:pStyle w:val="ListParagraph"/>
-        <w:numPr>
-          <w:ilvl w:val="5"/>
-          <w:numId w:val="1"/>
-        </w:numPr>
-      </w:pPr>
-      <w:r>
-        <w:t>prolificID_capAXCPT_YYYY-MM-DD_TIME.csv</w:t>
-      </w:r>
-    </w:p>
-    <w:p>
-      <w:pPr>
-        <w:pStyle w:val="ListParagraph"/>
-        <w:numPr>
-          <w:ilvl w:val="5"/>
-          <w:numId w:val="1"/>
-        </w:numPr>
-      </w:pPr>
-      <w:r>
-        <w:t>prolificID_capAXCPT_YYYY-MM-DD_TIME.log</w:t>
-      </w:r>
-    </w:p>
-    <w:p>
-      <w:pPr>
-        <w:pStyle w:val="ListParagraph"/>
-        <w:numPr>
-          <w:ilvl w:val="4"/>
-          <w:numId w:val="1"/>
-        </w:numPr>
-      </w:pPr>
-      <w:r>
-        <w:t>riskyChoice</w:t>
-      </w:r>
-    </w:p>
-    <w:p>
-      <w:pPr>
-        <w:pStyle w:val="ListParagraph"/>
-        <w:numPr>
-          <w:ilvl w:val="5"/>
-          <w:numId w:val="1"/>
-        </w:numPr>
-      </w:pPr>
-      <w:r>
-        <w:t>prolificID_CAPpsychopy_YYYY-MM-DD_TIME.csv</w:t>
-      </w:r>
-    </w:p>
-    <w:p>
-      <w:pPr>
-        <w:pStyle w:val="ListParagraph"/>
-        <w:numPr>
-          <w:ilvl w:val="5"/>
-          <w:numId w:val="1"/>
-        </w:numPr>
-      </w:pPr>
-      <w:r>
-        <w:t>prolificID_CAPpsychopy _YYYY-MM-DD_TIME.log</w:t>
-      </w:r>
-    </w:p>
-    <w:p>
-      <w:pPr>
-        <w:pStyle w:val="ListParagraph"/>
-        <w:numPr>
-          <w:ilvl w:val="3"/>
-          <w:numId w:val="1"/>
-        </w:numPr>
-      </w:pPr>
-      <w:r>
-        <w:lastRenderedPageBreak/>
-        <w:t>qualtricsResponses</w:t>
-      </w:r>
-    </w:p>
-    <w:p>
-      <w:pPr>
-        <w:pStyle w:val="ListParagraph"/>
-        <w:numPr>
-          <w:ilvl w:val="4"/>
-          <w:numId w:val="1"/>
-        </w:numPr>
-      </w:pPr>
-      <w:r>
-        <w:t>qualtrics1phase2.csv</w:t>
-      </w:r>
-    </w:p>
-    <w:p>
-      <w:pPr>
-        <w:pStyle w:val="ListParagraph"/>
-        <w:numPr>
-          <w:ilvl w:val="4"/>
-          <w:numId w:val="1"/>
-        </w:numPr>
-      </w:pPr>
-      <w:r>
-        <w:t>qualtrics2phase2.csv</w:t>
+        <w:t>rawDataC</w:t>
+      </w:r>
+      <w:r>
+        <w:rPr>
+          <w:color w:val="000000" w:themeColor="text1"/>
+        </w:rPr>
+        <w:t>olumnInfo.csv</w:t>
       </w:r>
     </w:p>
     <w:p>
@@ -732,283 +1377,15 @@
           <w:ilvl w:val="1"/>
           <w:numId w:val="1"/>
         </w:numPr>
-      </w:pPr>
-      <w:r>
-        <w:t>combinedData</w:t>
-      </w:r>
-    </w:p>
-    <w:p>
-      <w:pPr>
-        <w:pStyle w:val="ListParagraph"/>
-        <w:numPr>
-          <w:ilvl w:val="2"/>
-          <w:numId w:val="1"/>
-        </w:numPr>
-        <w:rPr>
-          <w:color w:val="000000" w:themeColor="text1"/>
-        </w:rPr>
-      </w:pPr>
-      <w:r>
-        <w:rPr>
-          <w:color w:val="000000" w:themeColor="text1"/>
-        </w:rPr>
-        <w:t>_combinedData_info.rtf</w:t>
-      </w:r>
-      <w:r>
-        <w:rPr>
-          <w:color w:val="000000" w:themeColor="text1"/>
-        </w:rPr>
-        <w:t xml:space="preserve"> </w:t>
-      </w:r>
-    </w:p>
-    <w:p>
-      <w:pPr>
-        <w:pStyle w:val="ListParagraph"/>
-        <w:numPr>
-          <w:ilvl w:val="2"/>
-          <w:numId w:val="1"/>
-        </w:numPr>
-      </w:pPr>
-      <w:r>
-        <w:t>AXallClean.csv</w:t>
-      </w:r>
-      <w:r>
-        <w:t xml:space="preserve"> </w:t>
-      </w:r>
-    </w:p>
-    <w:p>
-      <w:pPr>
-        <w:pStyle w:val="ListParagraph"/>
-        <w:numPr>
-          <w:ilvl w:val="2"/>
-          <w:numId w:val="1"/>
-        </w:numPr>
-        <w:rPr>
-          <w:color w:val="000000" w:themeColor="text1"/>
-        </w:rPr>
-      </w:pPr>
-      <w:r>
-        <w:rPr>
-          <w:color w:val="000000" w:themeColor="text1"/>
-        </w:rPr>
-        <w:t>RDMallClean.csv</w:t>
-      </w:r>
-    </w:p>
-    <w:p>
-      <w:pPr>
-        <w:pStyle w:val="ListParagraph"/>
-        <w:numPr>
-          <w:ilvl w:val="2"/>
-          <w:numId w:val="1"/>
-        </w:numPr>
-      </w:pPr>
-      <w:r>
-        <w:t>phase1_participant.csv</w:t>
-      </w:r>
-    </w:p>
-    <w:p>
-      <w:pPr>
-        <w:pStyle w:val="ListParagraph"/>
-        <w:numPr>
-          <w:ilvl w:val="2"/>
-          <w:numId w:val="1"/>
-        </w:numPr>
-      </w:pPr>
-      <w:r>
-        <w:t>phase2_participant.csv</w:t>
-      </w:r>
-    </w:p>
-    <w:p>
-      <w:pPr>
-        <w:pStyle w:val="ListParagraph"/>
-        <w:numPr>
-          <w:ilvl w:val="2"/>
-          <w:numId w:val="1"/>
-        </w:numPr>
-      </w:pPr>
-      <w:r>
-        <w:t>QualtricsPhase1_subID_notScored.csv</w:t>
-      </w:r>
-    </w:p>
-    <w:p>
-      <w:pPr>
-        <w:pStyle w:val="ListParagraph"/>
-        <w:numPr>
-          <w:ilvl w:val="2"/>
-          <w:numId w:val="1"/>
-        </w:numPr>
-      </w:pPr>
-      <w:r>
-        <w:t>QualtricsPhase2_subID_notScored.csv</w:t>
-      </w:r>
-    </w:p>
-    <w:p>
-      <w:pPr>
-        <w:pStyle w:val="ListParagraph"/>
-        <w:numPr>
-          <w:ilvl w:val="2"/>
-          <w:numId w:val="1"/>
-        </w:numPr>
-      </w:pPr>
-      <w:r>
-        <w:t>RDMqa.csv</w:t>
-      </w:r>
-    </w:p>
-    <w:p>
-      <w:pPr>
-        <w:pStyle w:val="ListParagraph"/>
-        <w:numPr>
-          <w:ilvl w:val="2"/>
-          <w:numId w:val="1"/>
-        </w:numPr>
-      </w:pPr>
-      <w:r>
-        <w:t>rdmExclusion.csv</w:t>
-      </w:r>
-    </w:p>
-    <w:p>
-      <w:pPr>
-        <w:pStyle w:val="ListParagraph"/>
-        <w:numPr>
-          <w:ilvl w:val="2"/>
-          <w:numId w:val="1"/>
-        </w:numPr>
-      </w:pPr>
-      <w:r>
-        <w:t>AXqa.csv</w:t>
-      </w:r>
-    </w:p>
-    <w:p>
-      <w:pPr>
-        <w:pStyle w:val="ListParagraph"/>
-        <w:numPr>
-          <w:ilvl w:val="2"/>
-          <w:numId w:val="1"/>
-        </w:numPr>
-        <w:rPr>
-          <w:color w:val="000000" w:themeColor="text1"/>
-        </w:rPr>
-      </w:pPr>
-      <w:r>
-        <w:rPr>
-          <w:color w:val="000000" w:themeColor="text1"/>
-        </w:rPr>
-        <w:t>axExclusion.csv</w:t>
-      </w:r>
-    </w:p>
-    <w:p>
-      <w:pPr>
-        <w:pStyle w:val="ListParagraph"/>
-        <w:numPr>
-          <w:ilvl w:val="2"/>
-          <w:numId w:val="1"/>
-        </w:numPr>
-      </w:pPr>
-      <w:r>
-        <w:t>QualtricsCombined_subID_scored.csv</w:t>
-      </w:r>
-    </w:p>
-    <w:p>
-      <w:pPr>
-        <w:pStyle w:val="ListParagraph"/>
-        <w:numPr>
-          <w:ilvl w:val="2"/>
-          <w:numId w:val="1"/>
-        </w:numPr>
-      </w:pPr>
-      <w:r>
-        <w:t>QualtricsCombined_subID_scored_noDuplicates.csv</w:t>
-      </w:r>
-    </w:p>
-    <w:p>
-      <w:pPr>
-        <w:pStyle w:val="ListParagraph"/>
-        <w:numPr>
-          <w:ilvl w:val="2"/>
-          <w:numId w:val="1"/>
-        </w:numPr>
-      </w:pPr>
-      <w:r>
-        <w:t>allExclusionPhase1.csv</w:t>
-      </w:r>
-    </w:p>
-    <w:p>
-      <w:pPr>
-        <w:pStyle w:val="ListParagraph"/>
-        <w:numPr>
-          <w:ilvl w:val="2"/>
-          <w:numId w:val="1"/>
-        </w:numPr>
-      </w:pPr>
-      <w:r>
-        <w:t>allExclusionPhase2.csv</w:t>
-      </w:r>
-    </w:p>
-    <w:p>
-      <w:pPr>
-        <w:pStyle w:val="ListParagraph"/>
-        <w:numPr>
-          <w:ilvl w:val="2"/>
-          <w:numId w:val="1"/>
-        </w:numPr>
-      </w:pPr>
-      <w:r>
-        <w:t>AXallClean_Qualtrics.csv</w:t>
-      </w:r>
-    </w:p>
-    <w:p>
-      <w:pPr>
-        <w:pStyle w:val="ListParagraph"/>
-        <w:numPr>
-          <w:ilvl w:val="2"/>
-          <w:numId w:val="1"/>
-        </w:numPr>
-      </w:pPr>
-      <w:r>
-        <w:t>RDMallClean_Qualtrics.csv</w:t>
-      </w:r>
-    </w:p>
-    <w:p>
-      <w:pPr>
-        <w:pStyle w:val="ListParagraph"/>
-        <w:numPr>
-          <w:ilvl w:val="2"/>
-          <w:numId w:val="1"/>
-        </w:numPr>
-      </w:pPr>
-      <w:r>
-        <w:t>RDMallCleanLoss_Qualtrics.csv</w:t>
-      </w:r>
-    </w:p>
-    <w:p>
-      <w:pPr>
-        <w:pStyle w:val="ListParagraph"/>
-        <w:numPr>
-          <w:ilvl w:val="2"/>
-          <w:numId w:val="1"/>
-        </w:numPr>
-      </w:pPr>
-      <w:r>
-        <w:t>RDMallCleanGain_Qualtrics.csv</w:t>
-      </w:r>
-    </w:p>
-    <w:p/>
-    <w:p>
-      <w:pPr>
-        <w:pStyle w:val="ListParagraph"/>
-        <w:numPr>
-          <w:ilvl w:val="0"/>
-          <w:numId w:val="1"/>
-        </w:numPr>
-      </w:pPr>
-      <w:r>
-        <w:t>C</w:t>
-      </w:r>
-      <w:r>
-        <w:t>ode</w:t>
-      </w:r>
-      <w:r>
-        <w:t xml:space="preserve"> (preprocessing only)</w:t>
+        <w:rPr>
+          <w:color w:val="000000" w:themeColor="text1"/>
+        </w:rPr>
+      </w:pPr>
+      <w:r>
+        <w:rPr>
+          <w:color w:val="000000" w:themeColor="text1"/>
+        </w:rPr>
+        <w:t>collectionSummary.docx</w:t>
       </w:r>
     </w:p>
     <w:p>
@@ -1026,356 +1403,6 @@
         <w:rPr>
           <w:color w:val="000000" w:themeColor="text1"/>
         </w:rPr>
-        <w:t>_code_info.rtf</w:t>
-      </w:r>
-    </w:p>
-    <w:p>
-      <w:pPr>
-        <w:pStyle w:val="ListParagraph"/>
-        <w:numPr>
-          <w:ilvl w:val="1"/>
-          <w:numId w:val="1"/>
-        </w:numPr>
-      </w:pPr>
-      <w:r>
-        <w:t>AX</w:t>
-      </w:r>
-      <w:r>
-        <w:t>combineRaw.R</w:t>
-      </w:r>
-    </w:p>
-    <w:p>
-      <w:pPr>
-        <w:pStyle w:val="ListParagraph"/>
-        <w:numPr>
-          <w:ilvl w:val="1"/>
-          <w:numId w:val="1"/>
-        </w:numPr>
-      </w:pPr>
-      <w:r>
-        <w:t xml:space="preserve">AXcleanData.R </w:t>
-      </w:r>
-    </w:p>
-    <w:p>
-      <w:pPr>
-        <w:pStyle w:val="ListParagraph"/>
-        <w:numPr>
-          <w:ilvl w:val="1"/>
-          <w:numId w:val="1"/>
-        </w:numPr>
-        <w:rPr>
-          <w:color w:val="000000" w:themeColor="text1"/>
-        </w:rPr>
-      </w:pPr>
-      <w:r>
-        <w:rPr>
-          <w:color w:val="000000" w:themeColor="text1"/>
-        </w:rPr>
-        <w:t xml:space="preserve">generateParticipantList.R </w:t>
-      </w:r>
-    </w:p>
-    <w:p>
-      <w:pPr>
-        <w:pStyle w:val="ListParagraph"/>
-        <w:numPr>
-          <w:ilvl w:val="1"/>
-          <w:numId w:val="1"/>
-        </w:numPr>
-      </w:pPr>
-      <w:r>
-        <w:t>RDM</w:t>
-      </w:r>
-      <w:r>
-        <w:t>combineRaw.R</w:t>
-      </w:r>
-    </w:p>
-    <w:p>
-      <w:pPr>
-        <w:pStyle w:val="ListParagraph"/>
-        <w:numPr>
-          <w:ilvl w:val="1"/>
-          <w:numId w:val="1"/>
-        </w:numPr>
-        <w:rPr>
-          <w:color w:val="000000" w:themeColor="text1"/>
-        </w:rPr>
-      </w:pPr>
-      <w:r>
-        <w:rPr>
-          <w:color w:val="000000" w:themeColor="text1"/>
-        </w:rPr>
-        <w:t>RDM</w:t>
-      </w:r>
-      <w:r>
-        <w:rPr>
-          <w:color w:val="000000" w:themeColor="text1"/>
-        </w:rPr>
-        <w:t>cleanData.R</w:t>
-      </w:r>
-      <w:r>
-        <w:rPr>
-          <w:color w:val="000000" w:themeColor="text1"/>
-        </w:rPr>
-        <w:t xml:space="preserve"> </w:t>
-      </w:r>
-    </w:p>
-    <w:p>
-      <w:pPr>
-        <w:pStyle w:val="ListParagraph"/>
-        <w:numPr>
-          <w:ilvl w:val="1"/>
-          <w:numId w:val="1"/>
-        </w:numPr>
-        <w:rPr>
-          <w:color w:val="000000" w:themeColor="text1"/>
-        </w:rPr>
-      </w:pPr>
-      <w:r>
-        <w:rPr>
-          <w:color w:val="000000" w:themeColor="text1"/>
-        </w:rPr>
-        <w:t>QualtricsReplaceProlificID</w:t>
-      </w:r>
-      <w:r>
-        <w:rPr>
-          <w:color w:val="000000" w:themeColor="text1"/>
-        </w:rPr>
-        <w:t>.R</w:t>
-      </w:r>
-    </w:p>
-    <w:p>
-      <w:pPr>
-        <w:pStyle w:val="ListParagraph"/>
-        <w:numPr>
-          <w:ilvl w:val="1"/>
-          <w:numId w:val="1"/>
-        </w:numPr>
-        <w:rPr>
-          <w:color w:val="000000" w:themeColor="text1"/>
-        </w:rPr>
-      </w:pPr>
-      <w:r>
-        <w:rPr>
-          <w:color w:val="000000" w:themeColor="text1"/>
-        </w:rPr>
-        <w:t>QualtricsExclusion.R</w:t>
-      </w:r>
-    </w:p>
-    <w:p>
-      <w:pPr>
-        <w:pStyle w:val="ListParagraph"/>
-        <w:numPr>
-          <w:ilvl w:val="1"/>
-          <w:numId w:val="1"/>
-        </w:numPr>
-        <w:rPr>
-          <w:color w:val="000000" w:themeColor="text1"/>
-        </w:rPr>
-      </w:pPr>
-      <w:r>
-        <w:rPr>
-          <w:color w:val="000000" w:themeColor="text1"/>
-        </w:rPr>
-        <w:t>RDMexclusion.R</w:t>
-      </w:r>
-    </w:p>
-    <w:p>
-      <w:pPr>
-        <w:pStyle w:val="ListParagraph"/>
-        <w:numPr>
-          <w:ilvl w:val="1"/>
-          <w:numId w:val="1"/>
-        </w:numPr>
-        <w:rPr>
-          <w:color w:val="000000" w:themeColor="text1"/>
-        </w:rPr>
-      </w:pPr>
-      <w:r>
-        <w:rPr>
-          <w:color w:val="000000" w:themeColor="text1"/>
-        </w:rPr>
-        <w:t xml:space="preserve">AXexclusion.R </w:t>
-      </w:r>
-    </w:p>
-    <w:p>
-      <w:pPr>
-        <w:pStyle w:val="ListParagraph"/>
-        <w:numPr>
-          <w:ilvl w:val="1"/>
-          <w:numId w:val="1"/>
-        </w:numPr>
-        <w:rPr>
-          <w:color w:val="000000" w:themeColor="text1"/>
-        </w:rPr>
-      </w:pPr>
-      <w:r>
-        <w:rPr>
-          <w:color w:val="000000" w:themeColor="text1"/>
-        </w:rPr>
-        <w:t>QualtricsCombineRecode.R</w:t>
-      </w:r>
-    </w:p>
-    <w:p>
-      <w:pPr>
-        <w:pStyle w:val="ListParagraph"/>
-        <w:numPr>
-          <w:ilvl w:val="1"/>
-          <w:numId w:val="1"/>
-        </w:numPr>
-        <w:rPr>
-          <w:color w:val="000000" w:themeColor="text1"/>
-        </w:rPr>
-      </w:pPr>
-      <w:r>
-        <w:rPr>
-          <w:color w:val="000000" w:themeColor="text1"/>
-        </w:rPr>
-        <w:t>combineExclusion.R</w:t>
-      </w:r>
-    </w:p>
-    <w:p>
-      <w:pPr>
-        <w:pStyle w:val="ListParagraph"/>
-        <w:numPr>
-          <w:ilvl w:val="1"/>
-          <w:numId w:val="1"/>
-        </w:numPr>
-        <w:rPr>
-          <w:color w:val="000000" w:themeColor="text1"/>
-        </w:rPr>
-      </w:pPr>
-      <w:r>
-        <w:rPr>
-          <w:color w:val="000000" w:themeColor="text1"/>
-        </w:rPr>
-        <w:t>combineQualtrics_AX_RDM.Rmd</w:t>
-      </w:r>
-    </w:p>
-    <w:p>
-      <w:pPr>
-        <w:rPr>
-          <w:color w:val="FF0000"/>
-        </w:rPr>
-      </w:pPr>
-    </w:p>
-    <w:p>
-      <w:pPr>
-        <w:pStyle w:val="ListParagraph"/>
-        <w:numPr>
-          <w:ilvl w:val="0"/>
-          <w:numId w:val="1"/>
-        </w:numPr>
-      </w:pPr>
-      <w:r>
-        <w:t>documentation</w:t>
-      </w:r>
-    </w:p>
-    <w:p>
-      <w:pPr>
-        <w:pStyle w:val="ListParagraph"/>
-        <w:numPr>
-          <w:ilvl w:val="1"/>
-          <w:numId w:val="1"/>
-        </w:numPr>
-        <w:rPr>
-          <w:color w:val="000000" w:themeColor="text1"/>
-        </w:rPr>
-      </w:pPr>
-      <w:r>
-        <w:rPr>
-          <w:color w:val="000000" w:themeColor="text1"/>
-        </w:rPr>
-        <w:t>_documentation_info.rtf</w:t>
-      </w:r>
-      <w:r>
-        <w:rPr>
-          <w:color w:val="000000" w:themeColor="text1"/>
-        </w:rPr>
-        <w:t xml:space="preserve"> </w:t>
-      </w:r>
-    </w:p>
-    <w:p>
-      <w:pPr>
-        <w:pStyle w:val="ListParagraph"/>
-        <w:numPr>
-          <w:ilvl w:val="1"/>
-          <w:numId w:val="1"/>
-        </w:numPr>
-        <w:rPr>
-          <w:color w:val="000000" w:themeColor="text1"/>
-        </w:rPr>
-      </w:pPr>
-      <w:r>
-        <w:rPr>
-          <w:color w:val="000000" w:themeColor="text1"/>
-        </w:rPr>
-        <w:t>AXcleanDataColumnInfo.csv</w:t>
-      </w:r>
-    </w:p>
-    <w:p>
-      <w:pPr>
-        <w:pStyle w:val="ListParagraph"/>
-        <w:numPr>
-          <w:ilvl w:val="1"/>
-          <w:numId w:val="1"/>
-        </w:numPr>
-        <w:rPr>
-          <w:color w:val="000000" w:themeColor="text1"/>
-        </w:rPr>
-      </w:pPr>
-      <w:r>
-        <w:rPr>
-          <w:color w:val="000000" w:themeColor="text1"/>
-        </w:rPr>
-        <w:t>AX</w:t>
-      </w:r>
-      <w:r>
-        <w:rPr>
-          <w:color w:val="000000" w:themeColor="text1"/>
-        </w:rPr>
-        <w:t>rawDataC</w:t>
-      </w:r>
-      <w:r>
-        <w:rPr>
-          <w:color w:val="000000" w:themeColor="text1"/>
-        </w:rPr>
-        <w:t>olumnInfo.csv</w:t>
-      </w:r>
-    </w:p>
-    <w:p>
-      <w:pPr>
-        <w:pStyle w:val="ListParagraph"/>
-        <w:numPr>
-          <w:ilvl w:val="1"/>
-          <w:numId w:val="1"/>
-        </w:numPr>
-        <w:rPr>
-          <w:color w:val="000000" w:themeColor="text1"/>
-        </w:rPr>
-      </w:pPr>
-      <w:r>
-        <w:rPr>
-          <w:color w:val="000000" w:themeColor="text1"/>
-        </w:rPr>
-        <w:t>collectionSummary.docx</w:t>
-      </w:r>
-    </w:p>
-    <w:p>
-      <w:pPr>
-        <w:pStyle w:val="ListParagraph"/>
-        <w:numPr>
-          <w:ilvl w:val="1"/>
-          <w:numId w:val="1"/>
-        </w:numPr>
-        <w:rPr>
-          <w:color w:val="000000" w:themeColor="text1"/>
-        </w:rPr>
-      </w:pPr>
-      <w:r>
-        <w:rPr>
-          <w:color w:val="000000" w:themeColor="text1"/>
-        </w:rPr>
-        <w:lastRenderedPageBreak/>
         <w:t xml:space="preserve">RDMcleanDataColumnInfo.csv </w:t>
       </w:r>
       <w:r>

</xml_diff>

<commit_message>
add CAP_AX_PBI_combined.csv to the storage structure document
this csv is added the shared drive in CAP/data/combinedData
</commit_message>
<xml_diff>
--- a/documentation/storageStructure.docx
+++ b/documentation/storageStructure.docx
@@ -1,13 +1,25 @@
 
 <file path=word/document.xml><?xml version="1.0" encoding="utf-8"?>
-<w:document xmlns:wpc="http://schemas.microsoft.com/office/word/2010/wordprocessingCanvas" xmlns:cx="http://schemas.microsoft.com/office/drawing/2014/chartex" xmlns:cx1="http://schemas.microsoft.com/office/drawing/2015/9/8/chartex" xmlns:cx2="http://schemas.microsoft.com/office/drawing/2015/10/21/chartex" xmlns:cx3="http://schemas.microsoft.com/office/drawing/2016/5/9/chartex" xmlns:cx4="http://schemas.microsoft.com/office/drawing/2016/5/10/chartex" xmlns:cx5="http://schemas.microsoft.com/office/drawing/2016/5/11/chartex" xmlns:cx6="http://schemas.microsoft.com/office/drawing/2016/5/12/chartex" xmlns:cx7="http://schemas.microsoft.com/office/drawing/2016/5/13/chartex" xmlns:cx8="http://schemas.microsoft.com/office/drawing/2016/5/14/chartex" xmlns:mc="http://schemas.openxmlformats.org/markup-compatibility/2006" xmlns:aink="http://schemas.microsoft.com/office/drawing/2016/ink" xmlns:am3d="http://schemas.microsoft.com/office/drawing/2017/model3d" xmlns:o="urn:schemas-microsoft-com:office:office" xmlns:r="http://schemas.openxmlformats.org/officeDocument/2006/relationships" xmlns:m="http://schemas.openxmlformats.org/officeDocument/2006/math" xmlns:v="urn:schemas-microsoft-com:vml" xmlns:wp14="http://schemas.microsoft.com/office/word/2010/wordprocessingDrawing" xmlns:wp="http://schemas.openxmlformats.org/drawingml/2006/wordprocessingDrawing" xmlns:w10="urn:schemas-microsoft-com:office:word" xmlns:w="http://schemas.openxmlformats.org/wordprocessingml/2006/main" xmlns:w14="http://schemas.microsoft.com/office/word/2010/wordml" xmlns:w15="http://schemas.microsoft.com/office/word/2012/wordml" xmlns:w16cid="http://schemas.microsoft.com/office/word/2016/wordml/cid" xmlns:w16se="http://schemas.microsoft.com/office/word/2015/wordml/symex" xmlns:wpg="http://schemas.microsoft.com/office/word/2010/wordprocessingGroup" xmlns:wpi="http://schemas.microsoft.com/office/word/2010/wordprocessingInk" xmlns:wne="http://schemas.microsoft.com/office/word/2006/wordml" xmlns:wps="http://schemas.microsoft.com/office/word/2010/wordprocessingShape" mc:Ignorable="w14 w15 w16se w16cid wp14">
+<w:document xmlns:wpc="http://schemas.microsoft.com/office/word/2010/wordprocessingCanvas" xmlns:cx="http://schemas.microsoft.com/office/drawing/2014/chartex" xmlns:cx1="http://schemas.microsoft.com/office/drawing/2015/9/8/chartex" xmlns:cx2="http://schemas.microsoft.com/office/drawing/2015/10/21/chartex" xmlns:cx3="http://schemas.microsoft.com/office/drawing/2016/5/9/chartex" xmlns:cx4="http://schemas.microsoft.com/office/drawing/2016/5/10/chartex" xmlns:cx5="http://schemas.microsoft.com/office/drawing/2016/5/11/chartex" xmlns:cx6="http://schemas.microsoft.com/office/drawing/2016/5/12/chartex" xmlns:cx7="http://schemas.microsoft.com/office/drawing/2016/5/13/chartex" xmlns:cx8="http://schemas.microsoft.com/office/drawing/2016/5/14/chartex" xmlns:mc="http://schemas.openxmlformats.org/markup-compatibility/2006" xmlns:aink="http://schemas.microsoft.com/office/drawing/2016/ink" xmlns:am3d="http://schemas.microsoft.com/office/drawing/2017/model3d" xmlns:o="urn:schemas-microsoft-com:office:office" xmlns:oel="http://schemas.microsoft.com/office/2019/extlst" xmlns:r="http://schemas.openxmlformats.org/officeDocument/2006/relationships" xmlns:m="http://schemas.openxmlformats.org/officeDocument/2006/math" xmlns:v="urn:schemas-microsoft-com:vml" xmlns:wp14="http://schemas.microsoft.com/office/word/2010/wordprocessingDrawing" xmlns:wp="http://schemas.openxmlformats.org/drawingml/2006/wordprocessingDrawing" xmlns:w10="urn:schemas-microsoft-com:office:word" xmlns:w="http://schemas.openxmlformats.org/wordprocessingml/2006/main" xmlns:w14="http://schemas.microsoft.com/office/word/2010/wordml" xmlns:w15="http://schemas.microsoft.com/office/word/2012/wordml" xmlns:w16cex="http://schemas.microsoft.com/office/word/2018/wordml/cex" xmlns:w16cid="http://schemas.microsoft.com/office/word/2016/wordml/cid" xmlns:w16="http://schemas.microsoft.com/office/word/2018/wordml" xmlns:w16sdtdh="http://schemas.microsoft.com/office/word/2020/wordml/sdtdatahash" xmlns:w16se="http://schemas.microsoft.com/office/word/2015/wordml/symex" xmlns:wpg="http://schemas.microsoft.com/office/word/2010/wordprocessingGroup" xmlns:wpi="http://schemas.microsoft.com/office/word/2010/wordprocessingInk" xmlns:wne="http://schemas.microsoft.com/office/word/2006/wordml" xmlns:wps="http://schemas.microsoft.com/office/word/2010/wordprocessingShape" mc:Ignorable="w14 w15 w16se w16cid w16 w16cex w16sdtdh wp14">
   <w:body>
     <w:p>
       <w:r>
         <w:t xml:space="preserve">Updated </w:t>
       </w:r>
       <w:r>
-        <w:t>6/25/21</w:t>
+        <w:t>01</w:t>
+      </w:r>
+      <w:r>
+        <w:t>/</w:t>
+      </w:r>
+      <w:r>
+        <w:t>10</w:t>
+      </w:r>
+      <w:r>
+        <w:t>/2</w:t>
+      </w:r>
+      <w:r>
+        <w:t>3</w:t>
       </w:r>
     </w:p>
     <w:p>
@@ -67,9 +79,11 @@
           <w:numId w:val="1"/>
         </w:numPr>
       </w:pPr>
+      <w:proofErr w:type="spellStart"/>
       <w:r>
         <w:t>rawData</w:t>
       </w:r>
+      <w:proofErr w:type="spellEnd"/>
     </w:p>
     <w:p>
       <w:pPr>
@@ -97,9 +111,11 @@
           <w:numId w:val="1"/>
         </w:numPr>
       </w:pPr>
+      <w:proofErr w:type="spellStart"/>
       <w:r>
         <w:t>combinedRawData</w:t>
       </w:r>
+      <w:proofErr w:type="spellEnd"/>
     </w:p>
     <w:p>
       <w:pPr>
@@ -112,11 +128,19 @@
           <w:color w:val="000000" w:themeColor="text1"/>
         </w:rPr>
       </w:pPr>
-      <w:r>
-        <w:rPr>
-          <w:color w:val="000000" w:themeColor="text1"/>
-        </w:rPr>
-        <w:t>AXday (40 files)</w:t>
+      <w:proofErr w:type="spellStart"/>
+      <w:r>
+        <w:rPr>
+          <w:color w:val="000000" w:themeColor="text1"/>
+        </w:rPr>
+        <w:t>AXday</w:t>
+      </w:r>
+      <w:proofErr w:type="spellEnd"/>
+      <w:r>
+        <w:rPr>
+          <w:color w:val="000000" w:themeColor="text1"/>
+        </w:rPr>
+        <w:t xml:space="preserve"> (40 files)</w:t>
       </w:r>
     </w:p>
     <w:p>
@@ -190,11 +214,19 @@
           <w:color w:val="000000" w:themeColor="text1"/>
         </w:rPr>
       </w:pPr>
-      <w:r>
-        <w:rPr>
-          <w:color w:val="000000" w:themeColor="text1"/>
-        </w:rPr>
-        <w:t>AXphase (2 files)</w:t>
+      <w:proofErr w:type="spellStart"/>
+      <w:r>
+        <w:rPr>
+          <w:color w:val="000000" w:themeColor="text1"/>
+        </w:rPr>
+        <w:t>AXphase</w:t>
+      </w:r>
+      <w:proofErr w:type="spellEnd"/>
+      <w:r>
+        <w:rPr>
+          <w:color w:val="000000" w:themeColor="text1"/>
+        </w:rPr>
+        <w:t xml:space="preserve"> (2 files)</w:t>
       </w:r>
     </w:p>
     <w:p>
@@ -253,8 +285,13 @@
           <w:numId w:val="1"/>
         </w:numPr>
       </w:pPr>
-      <w:r>
-        <w:t>RDMday (40 files)</w:t>
+      <w:proofErr w:type="spellStart"/>
+      <w:r>
+        <w:t>RDMday</w:t>
+      </w:r>
+      <w:proofErr w:type="spellEnd"/>
+      <w:r>
+        <w:t xml:space="preserve"> (40 files)</w:t>
       </w:r>
     </w:p>
     <w:p>
@@ -304,12 +341,14 @@
           <w:color w:val="000000" w:themeColor="text1"/>
         </w:rPr>
       </w:pPr>
+      <w:proofErr w:type="spellStart"/>
       <w:r>
         <w:rPr>
           <w:color w:val="000000" w:themeColor="text1"/>
         </w:rPr>
         <w:t>RDMphase</w:t>
       </w:r>
+      <w:proofErr w:type="spellEnd"/>
       <w:r>
         <w:rPr>
           <w:color w:val="000000" w:themeColor="text1"/>
@@ -463,9 +502,11 @@
           <w:numId w:val="1"/>
         </w:numPr>
       </w:pPr>
+      <w:proofErr w:type="spellStart"/>
       <w:r>
         <w:t>axcpt</w:t>
       </w:r>
+      <w:proofErr w:type="spellEnd"/>
     </w:p>
     <w:p>
       <w:pPr>
@@ -499,9 +540,11 @@
           <w:numId w:val="1"/>
         </w:numPr>
       </w:pPr>
+      <w:proofErr w:type="spellStart"/>
       <w:r>
         <w:t>riskyChoice</w:t>
       </w:r>
+      <w:proofErr w:type="spellEnd"/>
     </w:p>
     <w:p>
       <w:pPr>
@@ -523,8 +566,13 @@
           <w:numId w:val="1"/>
         </w:numPr>
       </w:pPr>
-      <w:r>
-        <w:t>prolificID_CAPpsychopy _YYYY-MM-DD_TIME.log</w:t>
+      <w:proofErr w:type="spellStart"/>
+      <w:r>
+        <w:t>prolificID_CAPpsychopy</w:t>
+      </w:r>
+      <w:proofErr w:type="spellEnd"/>
+      <w:r>
+        <w:t xml:space="preserve"> _YYYY-MM-DD_TIME.log</w:t>
       </w:r>
     </w:p>
     <w:p>
@@ -551,8 +599,17 @@
           <w:i/>
           <w:color w:val="000000" w:themeColor="text1"/>
         </w:rPr>
-        <w:t>xceptions to this format are discussed in _rawData_rtf</w:t>
-      </w:r>
+        <w:t>xceptions to this format are discussed in _</w:t>
+      </w:r>
+      <w:proofErr w:type="spellStart"/>
+      <w:r>
+        <w:rPr>
+          <w:i/>
+          <w:color w:val="000000" w:themeColor="text1"/>
+        </w:rPr>
+        <w:t>rawData_rtf</w:t>
+      </w:r>
+      <w:proofErr w:type="spellEnd"/>
     </w:p>
     <w:p>
       <w:pPr>
@@ -562,9 +619,11 @@
           <w:numId w:val="1"/>
         </w:numPr>
       </w:pPr>
+      <w:proofErr w:type="spellStart"/>
       <w:r>
         <w:t>qualtricsResponses</w:t>
       </w:r>
+      <w:proofErr w:type="spellEnd"/>
     </w:p>
     <w:p>
       <w:pPr>
@@ -622,9 +681,11 @@
           <w:numId w:val="1"/>
         </w:numPr>
       </w:pPr>
+      <w:proofErr w:type="spellStart"/>
       <w:r>
         <w:t>axcpt</w:t>
       </w:r>
+      <w:proofErr w:type="spellEnd"/>
     </w:p>
     <w:p>
       <w:pPr>
@@ -658,9 +719,11 @@
           <w:numId w:val="1"/>
         </w:numPr>
       </w:pPr>
+      <w:proofErr w:type="spellStart"/>
       <w:r>
         <w:t>riskyChoice</w:t>
       </w:r>
+      <w:proofErr w:type="spellEnd"/>
     </w:p>
     <w:p>
       <w:pPr>
@@ -682,8 +745,13 @@
           <w:numId w:val="1"/>
         </w:numPr>
       </w:pPr>
-      <w:r>
-        <w:t>prolificID_CAPpsychopy _YYYY-MM-DD_TIME.log</w:t>
+      <w:proofErr w:type="spellStart"/>
+      <w:r>
+        <w:t>prolificID_CAPpsychopy</w:t>
+      </w:r>
+      <w:proofErr w:type="spellEnd"/>
+      <w:r>
+        <w:t xml:space="preserve"> _YYYY-MM-DD_TIME.log</w:t>
       </w:r>
     </w:p>
     <w:p>
@@ -694,10 +762,12 @@
           <w:numId w:val="1"/>
         </w:numPr>
       </w:pPr>
+      <w:proofErr w:type="spellStart"/>
       <w:r>
         <w:lastRenderedPageBreak/>
         <w:t>qualtricsResponses</w:t>
       </w:r>
+      <w:proofErr w:type="spellEnd"/>
     </w:p>
     <w:p>
       <w:pPr>
@@ -731,9 +801,11 @@
           <w:numId w:val="1"/>
         </w:numPr>
       </w:pPr>
+      <w:proofErr w:type="spellStart"/>
       <w:r>
         <w:t>combinedData</w:t>
       </w:r>
+      <w:proofErr w:type="spellEnd"/>
     </w:p>
     <w:p>
       <w:pPr>
@@ -994,13 +1066,30 @@
       <w:pPr>
         <w:pStyle w:val="ListParagraph"/>
         <w:numPr>
+          <w:ilvl w:val="2"/>
+          <w:numId w:val="1"/>
+        </w:numPr>
+      </w:pPr>
+      <w:r>
+        <w:t>CAP_AX_PBI_combined</w:t>
+      </w:r>
+      <w:r>
+        <w:t>.csv</w:t>
+      </w:r>
+    </w:p>
+    <w:p>
+      <w:pPr>
+        <w:pStyle w:val="ListParagraph"/>
+        <w:numPr>
           <w:ilvl w:val="0"/>
           <w:numId w:val="1"/>
         </w:numPr>
       </w:pPr>
+      <w:proofErr w:type="spellStart"/>
       <w:r>
         <w:t>Rdata</w:t>
       </w:r>
+      <w:proofErr w:type="spellEnd"/>
     </w:p>
     <w:p>
       <w:pPr>
@@ -1010,14 +1099,16 @@
           <w:numId w:val="1"/>
         </w:numPr>
       </w:pPr>
-      <w:r>
-        <w:t>m</w:t>
-      </w:r>
-      <w:bookmarkStart w:id="0" w:name="_GoBack"/>
-      <w:bookmarkEnd w:id="0"/>
-      <w:r>
-        <w:t>odel_output_rdm.Rdata</w:t>
-      </w:r>
+      <w:proofErr w:type="spellStart"/>
+      <w:r>
+        <w:t>model_output_</w:t>
+      </w:r>
+      <w:proofErr w:type="gramStart"/>
+      <w:r>
+        <w:t>rdm.Rdata</w:t>
+      </w:r>
+      <w:proofErr w:type="spellEnd"/>
+      <w:proofErr w:type="gramEnd"/>
     </w:p>
     <w:p/>
     <w:p>
@@ -1064,12 +1155,14 @@
           <w:numId w:val="1"/>
         </w:numPr>
       </w:pPr>
+      <w:proofErr w:type="spellStart"/>
       <w:r>
         <w:t>AX</w:t>
       </w:r>
       <w:r>
         <w:t>combineRaw.R</w:t>
       </w:r>
+      <w:proofErr w:type="spellEnd"/>
     </w:p>
     <w:p>
       <w:pPr>
@@ -1079,8 +1172,13 @@
           <w:numId w:val="1"/>
         </w:numPr>
       </w:pPr>
-      <w:r>
-        <w:t xml:space="preserve">AXcleanData.R </w:t>
+      <w:proofErr w:type="spellStart"/>
+      <w:r>
+        <w:t>AXcleanData.R</w:t>
+      </w:r>
+      <w:proofErr w:type="spellEnd"/>
+      <w:r>
+        <w:t xml:space="preserve"> </w:t>
       </w:r>
     </w:p>
     <w:p>
@@ -1094,11 +1192,19 @@
           <w:color w:val="000000" w:themeColor="text1"/>
         </w:rPr>
       </w:pPr>
-      <w:r>
-        <w:rPr>
-          <w:color w:val="000000" w:themeColor="text1"/>
-        </w:rPr>
-        <w:t xml:space="preserve">generateParticipantList.R </w:t>
+      <w:proofErr w:type="spellStart"/>
+      <w:r>
+        <w:rPr>
+          <w:color w:val="000000" w:themeColor="text1"/>
+        </w:rPr>
+        <w:t>generateParticipantList.R</w:t>
+      </w:r>
+      <w:proofErr w:type="spellEnd"/>
+      <w:r>
+        <w:rPr>
+          <w:color w:val="000000" w:themeColor="text1"/>
+        </w:rPr>
+        <w:t xml:space="preserve"> </w:t>
       </w:r>
     </w:p>
     <w:p>
@@ -1109,12 +1215,14 @@
           <w:numId w:val="1"/>
         </w:numPr>
       </w:pPr>
+      <w:proofErr w:type="spellStart"/>
       <w:r>
         <w:t>RDM</w:t>
       </w:r>
       <w:r>
         <w:t>combineRaw.R</w:t>
       </w:r>
+      <w:proofErr w:type="spellEnd"/>
     </w:p>
     <w:p>
       <w:pPr>
@@ -1127,6 +1235,7 @@
           <w:color w:val="000000" w:themeColor="text1"/>
         </w:rPr>
       </w:pPr>
+      <w:proofErr w:type="spellStart"/>
       <w:r>
         <w:rPr>
           <w:color w:val="000000" w:themeColor="text1"/>
@@ -1139,6 +1248,7 @@
         </w:rPr>
         <w:t>cleanData.R</w:t>
       </w:r>
+      <w:proofErr w:type="spellEnd"/>
       <w:r>
         <w:rPr>
           <w:color w:val="000000" w:themeColor="text1"/>
@@ -1157,6 +1267,7 @@
           <w:color w:val="000000" w:themeColor="text1"/>
         </w:rPr>
       </w:pPr>
+      <w:proofErr w:type="spellStart"/>
       <w:r>
         <w:rPr>
           <w:color w:val="000000" w:themeColor="text1"/>
@@ -1169,6 +1280,7 @@
         </w:rPr>
         <w:t>.R</w:t>
       </w:r>
+      <w:proofErr w:type="spellEnd"/>
     </w:p>
     <w:p>
       <w:pPr>
@@ -1181,12 +1293,14 @@
           <w:color w:val="000000" w:themeColor="text1"/>
         </w:rPr>
       </w:pPr>
+      <w:proofErr w:type="spellStart"/>
       <w:r>
         <w:rPr>
           <w:color w:val="000000" w:themeColor="text1"/>
         </w:rPr>
         <w:t>QualtricsExclusion.R</w:t>
       </w:r>
+      <w:proofErr w:type="spellEnd"/>
     </w:p>
     <w:p>
       <w:pPr>
@@ -1199,12 +1313,14 @@
           <w:color w:val="000000" w:themeColor="text1"/>
         </w:rPr>
       </w:pPr>
+      <w:proofErr w:type="spellStart"/>
       <w:r>
         <w:rPr>
           <w:color w:val="000000" w:themeColor="text1"/>
         </w:rPr>
         <w:t>RDMexclusion.R</w:t>
       </w:r>
+      <w:proofErr w:type="spellEnd"/>
     </w:p>
     <w:p>
       <w:pPr>
@@ -1217,11 +1333,19 @@
           <w:color w:val="000000" w:themeColor="text1"/>
         </w:rPr>
       </w:pPr>
-      <w:r>
-        <w:rPr>
-          <w:color w:val="000000" w:themeColor="text1"/>
-        </w:rPr>
-        <w:t xml:space="preserve">AXexclusion.R </w:t>
+      <w:proofErr w:type="spellStart"/>
+      <w:r>
+        <w:rPr>
+          <w:color w:val="000000" w:themeColor="text1"/>
+        </w:rPr>
+        <w:t>AXexclusion.R</w:t>
+      </w:r>
+      <w:proofErr w:type="spellEnd"/>
+      <w:r>
+        <w:rPr>
+          <w:color w:val="000000" w:themeColor="text1"/>
+        </w:rPr>
+        <w:t xml:space="preserve"> </w:t>
       </w:r>
     </w:p>
     <w:p>
@@ -1235,12 +1359,14 @@
           <w:color w:val="000000" w:themeColor="text1"/>
         </w:rPr>
       </w:pPr>
+      <w:proofErr w:type="spellStart"/>
       <w:r>
         <w:rPr>
           <w:color w:val="000000" w:themeColor="text1"/>
         </w:rPr>
         <w:t>QualtricsCombineRecode.R</w:t>
       </w:r>
+      <w:proofErr w:type="spellEnd"/>
     </w:p>
     <w:p>
       <w:pPr>
@@ -1253,12 +1379,14 @@
           <w:color w:val="000000" w:themeColor="text1"/>
         </w:rPr>
       </w:pPr>
+      <w:proofErr w:type="spellStart"/>
       <w:r>
         <w:rPr>
           <w:color w:val="000000" w:themeColor="text1"/>
         </w:rPr>
         <w:t>combineExclusion.R</w:t>
       </w:r>
+      <w:proofErr w:type="spellEnd"/>
     </w:p>
     <w:p>
       <w:pPr>
@@ -1271,12 +1399,14 @@
           <w:color w:val="000000" w:themeColor="text1"/>
         </w:rPr>
       </w:pPr>
+      <w:proofErr w:type="spellStart"/>
       <w:r>
         <w:rPr>
           <w:color w:val="000000" w:themeColor="text1"/>
         </w:rPr>
         <w:t>combineQualtrics_AX_RDM.Rmd</w:t>
       </w:r>
+      <w:proofErr w:type="spellEnd"/>
     </w:p>
     <w:p>
       <w:pPr>
@@ -1336,6 +1466,7 @@
         <w:rPr>
           <w:color w:val="000000" w:themeColor="text1"/>
         </w:rPr>
+        <w:lastRenderedPageBreak/>
         <w:t>AXcleanDataColumnInfo.csv</w:t>
       </w:r>
     </w:p>
@@ -1354,7 +1485,6 @@
         <w:rPr>
           <w:color w:val="000000" w:themeColor="text1"/>
         </w:rPr>
-        <w:lastRenderedPageBreak/>
         <w:t>AX</w:t>
       </w:r>
       <w:r>
@@ -1775,7 +1905,7 @@
 </file>
 
 <file path=word/numbering.xml><?xml version="1.0" encoding="utf-8"?>
-<w:numbering xmlns:wpc="http://schemas.microsoft.com/office/word/2010/wordprocessingCanvas" xmlns:cx="http://schemas.microsoft.com/office/drawing/2014/chartex" xmlns:cx1="http://schemas.microsoft.com/office/drawing/2015/9/8/chartex" xmlns:cx2="http://schemas.microsoft.com/office/drawing/2015/10/21/chartex" xmlns:cx3="http://schemas.microsoft.com/office/drawing/2016/5/9/chartex" xmlns:cx4="http://schemas.microsoft.com/office/drawing/2016/5/10/chartex" xmlns:cx5="http://schemas.microsoft.com/office/drawing/2016/5/11/chartex" xmlns:cx6="http://schemas.microsoft.com/office/drawing/2016/5/12/chartex" xmlns:cx7="http://schemas.microsoft.com/office/drawing/2016/5/13/chartex" xmlns:cx8="http://schemas.microsoft.com/office/drawing/2016/5/14/chartex" xmlns:mc="http://schemas.openxmlformats.org/markup-compatibility/2006" xmlns:aink="http://schemas.microsoft.com/office/drawing/2016/ink" xmlns:am3d="http://schemas.microsoft.com/office/drawing/2017/model3d" xmlns:o="urn:schemas-microsoft-com:office:office" xmlns:r="http://schemas.openxmlformats.org/officeDocument/2006/relationships" xmlns:m="http://schemas.openxmlformats.org/officeDocument/2006/math" xmlns:v="urn:schemas-microsoft-com:vml" xmlns:wp14="http://schemas.microsoft.com/office/word/2010/wordprocessingDrawing" xmlns:wp="http://schemas.openxmlformats.org/drawingml/2006/wordprocessingDrawing" xmlns:w10="urn:schemas-microsoft-com:office:word" xmlns:w="http://schemas.openxmlformats.org/wordprocessingml/2006/main" xmlns:w14="http://schemas.microsoft.com/office/word/2010/wordml" xmlns:w15="http://schemas.microsoft.com/office/word/2012/wordml" xmlns:w16cid="http://schemas.microsoft.com/office/word/2016/wordml/cid" xmlns:w16se="http://schemas.microsoft.com/office/word/2015/wordml/symex" xmlns:wpg="http://schemas.microsoft.com/office/word/2010/wordprocessingGroup" xmlns:wpi="http://schemas.microsoft.com/office/word/2010/wordprocessingInk" xmlns:wne="http://schemas.microsoft.com/office/word/2006/wordml" xmlns:wps="http://schemas.microsoft.com/office/word/2010/wordprocessingShape" mc:Ignorable="w14 w15 w16se w16cid wp14">
+<w:numbering xmlns:wpc="http://schemas.microsoft.com/office/word/2010/wordprocessingCanvas" xmlns:cx="http://schemas.microsoft.com/office/drawing/2014/chartex" xmlns:cx1="http://schemas.microsoft.com/office/drawing/2015/9/8/chartex" xmlns:cx2="http://schemas.microsoft.com/office/drawing/2015/10/21/chartex" xmlns:cx3="http://schemas.microsoft.com/office/drawing/2016/5/9/chartex" xmlns:cx4="http://schemas.microsoft.com/office/drawing/2016/5/10/chartex" xmlns:cx5="http://schemas.microsoft.com/office/drawing/2016/5/11/chartex" xmlns:cx6="http://schemas.microsoft.com/office/drawing/2016/5/12/chartex" xmlns:cx7="http://schemas.microsoft.com/office/drawing/2016/5/13/chartex" xmlns:cx8="http://schemas.microsoft.com/office/drawing/2016/5/14/chartex" xmlns:mc="http://schemas.openxmlformats.org/markup-compatibility/2006" xmlns:aink="http://schemas.microsoft.com/office/drawing/2016/ink" xmlns:am3d="http://schemas.microsoft.com/office/drawing/2017/model3d" xmlns:o="urn:schemas-microsoft-com:office:office" xmlns:oel="http://schemas.microsoft.com/office/2019/extlst" xmlns:r="http://schemas.openxmlformats.org/officeDocument/2006/relationships" xmlns:m="http://schemas.openxmlformats.org/officeDocument/2006/math" xmlns:v="urn:schemas-microsoft-com:vml" xmlns:wp14="http://schemas.microsoft.com/office/word/2010/wordprocessingDrawing" xmlns:wp="http://schemas.openxmlformats.org/drawingml/2006/wordprocessingDrawing" xmlns:w10="urn:schemas-microsoft-com:office:word" xmlns:w="http://schemas.openxmlformats.org/wordprocessingml/2006/main" xmlns:w14="http://schemas.microsoft.com/office/word/2010/wordml" xmlns:w15="http://schemas.microsoft.com/office/word/2012/wordml" xmlns:w16cex="http://schemas.microsoft.com/office/word/2018/wordml/cex" xmlns:w16cid="http://schemas.microsoft.com/office/word/2016/wordml/cid" xmlns:w16="http://schemas.microsoft.com/office/word/2018/wordml" xmlns:w16sdtdh="http://schemas.microsoft.com/office/word/2020/wordml/sdtdatahash" xmlns:w16se="http://schemas.microsoft.com/office/word/2015/wordml/symex" xmlns:wpg="http://schemas.microsoft.com/office/word/2010/wordprocessingGroup" xmlns:wpi="http://schemas.microsoft.com/office/word/2010/wordprocessingInk" xmlns:wne="http://schemas.microsoft.com/office/word/2006/wordml" xmlns:wps="http://schemas.microsoft.com/office/word/2010/wordprocessingShape" mc:Ignorable="w14 w15 w16se w16cid w16 w16cex w16sdtdh wp14">
   <w:abstractNum w:abstractNumId="0" w15:restartNumberingAfterBreak="0">
     <w:nsid w:val="0090357B"/>
     <w:multiLevelType w:val="hybridMultilevel"/>
@@ -2787,41 +2917,41 @@
       </w:pPr>
     </w:lvl>
   </w:abstractNum>
-  <w:num w:numId="1">
+  <w:num w:numId="1" w16cid:durableId="370613855">
     <w:abstractNumId w:val="5"/>
   </w:num>
-  <w:num w:numId="2">
+  <w:num w:numId="2" w16cid:durableId="1955748570">
     <w:abstractNumId w:val="3"/>
   </w:num>
-  <w:num w:numId="3">
+  <w:num w:numId="3" w16cid:durableId="117723828">
     <w:abstractNumId w:val="0"/>
   </w:num>
-  <w:num w:numId="4">
+  <w:num w:numId="4" w16cid:durableId="38824145">
     <w:abstractNumId w:val="8"/>
   </w:num>
-  <w:num w:numId="5">
+  <w:num w:numId="5" w16cid:durableId="781459779">
     <w:abstractNumId w:val="6"/>
   </w:num>
-  <w:num w:numId="6">
+  <w:num w:numId="6" w16cid:durableId="1552955887">
     <w:abstractNumId w:val="9"/>
   </w:num>
-  <w:num w:numId="7">
+  <w:num w:numId="7" w16cid:durableId="1201549775">
     <w:abstractNumId w:val="7"/>
   </w:num>
-  <w:num w:numId="8">
+  <w:num w:numId="8" w16cid:durableId="1909001603">
     <w:abstractNumId w:val="4"/>
   </w:num>
-  <w:num w:numId="9">
+  <w:num w:numId="9" w16cid:durableId="1001854061">
     <w:abstractNumId w:val="1"/>
   </w:num>
-  <w:num w:numId="10">
+  <w:num w:numId="10" w16cid:durableId="1952735856">
     <w:abstractNumId w:val="2"/>
   </w:num>
 </w:numbering>
 </file>
 
 <file path=word/styles.xml><?xml version="1.0" encoding="utf-8"?>
-<w:styles xmlns:mc="http://schemas.openxmlformats.org/markup-compatibility/2006" xmlns:r="http://schemas.openxmlformats.org/officeDocument/2006/relationships" xmlns:w="http://schemas.openxmlformats.org/wordprocessingml/2006/main" xmlns:w14="http://schemas.microsoft.com/office/word/2010/wordml" xmlns:w15="http://schemas.microsoft.com/office/word/2012/wordml" xmlns:w16cid="http://schemas.microsoft.com/office/word/2016/wordml/cid" xmlns:w16se="http://schemas.microsoft.com/office/word/2015/wordml/symex" mc:Ignorable="w14 w15 w16se w16cid">
+<w:styles xmlns:mc="http://schemas.openxmlformats.org/markup-compatibility/2006" xmlns:r="http://schemas.openxmlformats.org/officeDocument/2006/relationships" xmlns:w="http://schemas.openxmlformats.org/wordprocessingml/2006/main" xmlns:w14="http://schemas.microsoft.com/office/word/2010/wordml" xmlns:w15="http://schemas.microsoft.com/office/word/2012/wordml" xmlns:w16cex="http://schemas.microsoft.com/office/word/2018/wordml/cex" xmlns:w16cid="http://schemas.microsoft.com/office/word/2016/wordml/cid" xmlns:w16="http://schemas.microsoft.com/office/word/2018/wordml" xmlns:w16sdtdh="http://schemas.microsoft.com/office/word/2020/wordml/sdtdatahash" xmlns:w16se="http://schemas.microsoft.com/office/word/2015/wordml/symex" mc:Ignorable="w14 w15 w16se w16cid w16 w16cex w16sdtdh">
   <w:docDefaults>
     <w:rPrDefault>
       <w:rPr>
@@ -2833,7 +2963,7 @@
     </w:rPrDefault>
     <w:pPrDefault/>
   </w:docDefaults>
-  <w:latentStyles w:defLockedState="0" w:defUIPriority="99" w:defSemiHidden="0" w:defUnhideWhenUsed="0" w:defQFormat="0" w:count="375">
+  <w:latentStyles w:defLockedState="0" w:defUIPriority="99" w:defSemiHidden="0" w:defUnhideWhenUsed="0" w:defQFormat="0" w:count="376">
     <w:lsdException w:name="Normal" w:uiPriority="0" w:qFormat="1"/>
     <w:lsdException w:name="heading 1" w:uiPriority="9" w:qFormat="1"/>
     <w:lsdException w:name="heading 2" w:semiHidden="1" w:uiPriority="9" w:unhideWhenUsed="1" w:qFormat="1"/>
@@ -2939,7 +3069,6 @@
     <w:lsdException w:name="HTML Sample" w:semiHidden="1" w:unhideWhenUsed="1"/>
     <w:lsdException w:name="HTML Typewriter" w:semiHidden="1" w:unhideWhenUsed="1"/>
     <w:lsdException w:name="HTML Variable" w:semiHidden="1" w:unhideWhenUsed="1"/>
-    <w:lsdException w:name="Normal Table" w:semiHidden="1" w:unhideWhenUsed="1"/>
     <w:lsdException w:name="annotation subject" w:semiHidden="1" w:unhideWhenUsed="1"/>
     <w:lsdException w:name="No List" w:semiHidden="1" w:unhideWhenUsed="1"/>
     <w:lsdException w:name="Outline List 1" w:semiHidden="1" w:unhideWhenUsed="1"/>
@@ -2986,10 +3115,8 @@
     <w:lsdException w:name="Table Subtle 2" w:semiHidden="1" w:unhideWhenUsed="1"/>
     <w:lsdException w:name="Table Web 1" w:semiHidden="1" w:unhideWhenUsed="1"/>
     <w:lsdException w:name="Table Web 2" w:semiHidden="1" w:unhideWhenUsed="1"/>
-    <w:lsdException w:name="Table Web 3" w:semiHidden="1" w:unhideWhenUsed="1"/>
     <w:lsdException w:name="Balloon Text" w:semiHidden="1" w:unhideWhenUsed="1"/>
     <w:lsdException w:name="Table Grid" w:uiPriority="39"/>
-    <w:lsdException w:name="Table Theme" w:semiHidden="1" w:unhideWhenUsed="1"/>
     <w:lsdException w:name="Placeholder Text" w:semiHidden="1"/>
     <w:lsdException w:name="No Spacing" w:uiPriority="1" w:qFormat="1"/>
     <w:lsdException w:name="Light Shading" w:uiPriority="60"/>
@@ -3209,6 +3336,7 @@
     <w:lsdException w:name="Smart Hyperlink" w:semiHidden="1" w:unhideWhenUsed="1"/>
     <w:lsdException w:name="Hashtag" w:semiHidden="1" w:unhideWhenUsed="1"/>
     <w:lsdException w:name="Unresolved Mention" w:semiHidden="1" w:unhideWhenUsed="1"/>
+    <w:lsdException w:name="Smart Link" w:semiHidden="1" w:unhideWhenUsed="1"/>
   </w:latentStyles>
   <w:style w:type="paragraph" w:default="1" w:styleId="Normal">
     <w:name w:val="Normal"/>

</xml_diff>